<commit_message>
Better 3.2 and 3.3
3 is done!!
</commit_message>
<xml_diff>
--- a/A0308292A.docx
+++ b/A0308292A.docx
@@ -794,13 +794,22 @@
         <w:t xml:space="preserve">o, </w:t>
       </w:r>
       <w:r>
-        <w:t>it would not make a difference as both char and unsigned char are 1 byte (8 bits) in size and the difference between the range of values which they can represent do</w:t>
+        <w:t>it would not make a difference as both</w:t>
+      </w:r>
+      <w:r>
+        <w:t xml:space="preserve"> (signed)</w:t>
+      </w:r>
+      <w:r>
+        <w:t xml:space="preserve"> char and unsigned char are 1 byte (8 bits) in size and the difference between the range of values they can represent do</w:t>
       </w:r>
       <w:r>
         <w:t>es</w:t>
       </w:r>
       <w:r>
-        <w:t xml:space="preserve"> not affect the amount of information that can be stored within them</w:t>
+        <w:t xml:space="preserve"> not affect </w:t>
+      </w:r>
+      <w:r>
+        <w:t>anything</w:t>
       </w:r>
       <w:r>
         <w:t>.</w:t>
@@ -814,48 +823,88 @@
           <w:bottom w:val="single" w:sz="4" w:space="1" w:color="auto"/>
           <w:right w:val="single" w:sz="4" w:space="4" w:color="auto"/>
         </w:pBdr>
-      </w:pPr>
-    </w:p>
-    <w:p>
-      <w:pPr>
-        <w:rPr>
-          <w:u w:val="single"/>
-          <w:lang w:val="en-US"/>
-        </w:rPr>
-      </w:pPr>
-    </w:p>
-    <w:p>
-      <w:pPr>
-        <w:rPr>
-          <w:u w:val="single"/>
-          <w:lang w:val="en-US"/>
-        </w:rPr>
-      </w:pPr>
-    </w:p>
-    <w:p>
-      <w:pPr>
-        <w:rPr>
-          <w:u w:val="single"/>
-          <w:lang w:val="en-US"/>
-        </w:rPr>
-      </w:pPr>
-    </w:p>
-    <w:p>
-      <w:pPr>
-        <w:rPr>
-          <w:u w:val="single"/>
-          <w:lang w:val="en-US"/>
-        </w:rPr>
-      </w:pPr>
-    </w:p>
-    <w:p>
-      <w:pPr>
-        <w:pBdr>
-          <w:top w:val="single" w:sz="4" w:space="1" w:color="auto"/>
-          <w:left w:val="single" w:sz="4" w:space="4" w:color="auto"/>
-          <w:bottom w:val="single" w:sz="4" w:space="1" w:color="auto"/>
-          <w:right w:val="single" w:sz="4" w:space="4" w:color="auto"/>
-        </w:pBdr>
+        <w:jc w:val="both"/>
+      </w:pPr>
+    </w:p>
+    <w:p>
+      <w:pPr>
+        <w:pBdr>
+          <w:top w:val="single" w:sz="4" w:space="1" w:color="auto"/>
+          <w:left w:val="single" w:sz="4" w:space="4" w:color="auto"/>
+          <w:bottom w:val="single" w:sz="4" w:space="1" w:color="auto"/>
+          <w:right w:val="single" w:sz="4" w:space="4" w:color="auto"/>
+        </w:pBdr>
+        <w:jc w:val="both"/>
+      </w:pPr>
+      <w:r>
+        <w:t xml:space="preserve">Besides, </w:t>
+      </w:r>
+      <w:r>
+        <w:t xml:space="preserve">choosing to </w:t>
+      </w:r>
+      <w:r>
+        <w:t>us</w:t>
+      </w:r>
+      <w:r>
+        <w:t>e</w:t>
+      </w:r>
+      <w:r>
+        <w:t xml:space="preserve"> char</w:t>
+      </w:r>
+      <w:r>
+        <w:t xml:space="preserve"> (signed or unsigned)</w:t>
+      </w:r>
+      <w:r>
+        <w:t xml:space="preserve"> in the 1</w:t>
+      </w:r>
+      <w:r>
+        <w:rPr>
+          <w:vertAlign w:val="superscript"/>
+        </w:rPr>
+        <w:t>st</w:t>
+      </w:r>
+      <w:r>
+        <w:t xml:space="preserve"> place is probably </w:t>
+      </w:r>
+      <w:r>
+        <w:t xml:space="preserve">just </w:t>
+      </w:r>
+      <w:r>
+        <w:t xml:space="preserve">because it is the smallest </w:t>
+      </w:r>
+      <w:r>
+        <w:t xml:space="preserve">primitive </w:t>
+      </w:r>
+      <w:r>
+        <w:t>data type</w:t>
+      </w:r>
+      <w:r>
+        <w:t xml:space="preserve"> in C</w:t>
+      </w:r>
+      <w:r>
+        <w:t xml:space="preserve"> and hence using it results in space savings.</w:t>
+      </w:r>
+      <w:r>
+        <w:t xml:space="preserve"> In reality, using other data types that can represent the 2 states of allocated and freed will work too.</w:t>
+      </w:r>
+    </w:p>
+    <w:p>
+      <w:pPr>
+        <w:rPr>
+          <w:u w:val="single"/>
+          <w:lang w:val="en-US"/>
+        </w:rPr>
+      </w:pPr>
+    </w:p>
+    <w:p>
+      <w:pPr>
+        <w:pBdr>
+          <w:top w:val="single" w:sz="4" w:space="1" w:color="auto"/>
+          <w:left w:val="single" w:sz="4" w:space="4" w:color="auto"/>
+          <w:bottom w:val="single" w:sz="4" w:space="1" w:color="auto"/>
+          <w:right w:val="single" w:sz="4" w:space="4" w:color="auto"/>
+        </w:pBdr>
+        <w:jc w:val="both"/>
         <w:rPr>
           <w:lang w:val="en-US"/>
         </w:rPr>
@@ -883,54 +932,49 @@
           <w:bottom w:val="single" w:sz="4" w:space="1" w:color="auto"/>
           <w:right w:val="single" w:sz="4" w:space="4" w:color="auto"/>
         </w:pBdr>
-      </w:pPr>
-    </w:p>
-    <w:p>
-      <w:pPr>
-        <w:pBdr>
-          <w:top w:val="single" w:sz="4" w:space="1" w:color="auto"/>
-          <w:left w:val="single" w:sz="4" w:space="4" w:color="auto"/>
-          <w:bottom w:val="single" w:sz="4" w:space="1" w:color="auto"/>
-          <w:right w:val="single" w:sz="4" w:space="4" w:color="auto"/>
-        </w:pBdr>
-      </w:pPr>
-      <w:r>
-        <w:t xml:space="preserve">Yes, it needs to know </w:t>
-      </w:r>
-      <w:r>
-        <w:t>how many bytes of memory need to be freed</w:t>
-      </w:r>
-      <w:r>
-        <w:t xml:space="preserve"> as it calls </w:t>
-      </w:r>
-      <w:r>
-        <w:t>free_map</w:t>
-      </w:r>
-      <w:r>
-        <w:t xml:space="preserve"> which has the length param</w:t>
-      </w:r>
-      <w:r>
-        <w:t>eter.</w:t>
-      </w:r>
-    </w:p>
-    <w:p>
-      <w:pPr>
-        <w:pBdr>
-          <w:top w:val="single" w:sz="4" w:space="1" w:color="auto"/>
-          <w:left w:val="single" w:sz="4" w:space="4" w:color="auto"/>
-          <w:bottom w:val="single" w:sz="4" w:space="1" w:color="auto"/>
-          <w:right w:val="single" w:sz="4" w:space="4" w:color="auto"/>
-        </w:pBdr>
-      </w:pPr>
-    </w:p>
-    <w:p>
-      <w:pPr>
-        <w:pBdr>
-          <w:top w:val="single" w:sz="4" w:space="1" w:color="auto"/>
-          <w:left w:val="single" w:sz="4" w:space="4" w:color="auto"/>
-          <w:bottom w:val="single" w:sz="4" w:space="1" w:color="auto"/>
-          <w:right w:val="single" w:sz="4" w:space="4" w:color="auto"/>
-        </w:pBdr>
+        <w:jc w:val="both"/>
+      </w:pPr>
+    </w:p>
+    <w:p>
+      <w:pPr>
+        <w:pBdr>
+          <w:top w:val="single" w:sz="4" w:space="1" w:color="auto"/>
+          <w:left w:val="single" w:sz="4" w:space="4" w:color="auto"/>
+          <w:bottom w:val="single" w:sz="4" w:space="1" w:color="auto"/>
+          <w:right w:val="single" w:sz="4" w:space="4" w:color="auto"/>
+        </w:pBdr>
+        <w:jc w:val="both"/>
+      </w:pPr>
+      <w:r>
+        <w:t>Yes, it needs to know how many bytes of memory need to be free</w:t>
+      </w:r>
+      <w:r>
+        <w:t>d</w:t>
+      </w:r>
+      <w:r>
+        <w:t>.</w:t>
+      </w:r>
+    </w:p>
+    <w:p>
+      <w:pPr>
+        <w:pBdr>
+          <w:top w:val="single" w:sz="4" w:space="1" w:color="auto"/>
+          <w:left w:val="single" w:sz="4" w:space="4" w:color="auto"/>
+          <w:bottom w:val="single" w:sz="4" w:space="1" w:color="auto"/>
+          <w:right w:val="single" w:sz="4" w:space="4" w:color="auto"/>
+        </w:pBdr>
+        <w:jc w:val="both"/>
+      </w:pPr>
+    </w:p>
+    <w:p>
+      <w:pPr>
+        <w:pBdr>
+          <w:top w:val="single" w:sz="4" w:space="1" w:color="auto"/>
+          <w:left w:val="single" w:sz="4" w:space="4" w:color="auto"/>
+          <w:bottom w:val="single" w:sz="4" w:space="1" w:color="auto"/>
+          <w:right w:val="single" w:sz="4" w:space="4" w:color="auto"/>
+        </w:pBdr>
+        <w:jc w:val="both"/>
       </w:pPr>
       <w:r>
         <w:t xml:space="preserve">To get this information, I used the linked list library to </w:t>
@@ -968,18 +1012,22 @@
       <w:r>
         <w:t xml:space="preserve">“start” in the </w:t>
       </w:r>
+      <w:proofErr w:type="spellStart"/>
       <w:r>
         <w:t>myfree</w:t>
       </w:r>
+      <w:proofErr w:type="spellEnd"/>
       <w:r>
         <w:t xml:space="preserve"> routine, </w:t>
       </w:r>
       <w:r>
         <w:t xml:space="preserve">I used the </w:t>
       </w:r>
+      <w:proofErr w:type="spellStart"/>
       <w:r>
         <w:t>get_index</w:t>
       </w:r>
+      <w:proofErr w:type="spellEnd"/>
       <w:r>
         <w:t xml:space="preserve"> routine provided.</w:t>
       </w:r>

</xml_diff>

<commit_message>
5.1b, 5.2 and some org
</commit_message>
<xml_diff>
--- a/A0308292A.docx
+++ b/A0308292A.docx
@@ -460,20 +460,6 @@
     </w:p>
     <w:p>
       <w:pPr>
-        <w:pBdr>
-          <w:top w:val="single" w:sz="4" w:space="1" w:color="auto"/>
-          <w:left w:val="single" w:sz="4" w:space="4" w:color="auto"/>
-          <w:bottom w:val="single" w:sz="4" w:space="1" w:color="auto"/>
-          <w:right w:val="single" w:sz="4" w:space="4" w:color="auto"/>
-        </w:pBdr>
-        <w:jc w:val="both"/>
-        <w:rPr>
-          <w:lang w:val="en-US"/>
-        </w:rPr>
-      </w:pPr>
-    </w:p>
-    <w:p>
-      <w:pPr>
         <w:jc w:val="both"/>
         <w:rPr>
           <w:u w:val="single"/>
@@ -556,20 +542,6 @@
     </w:p>
     <w:p>
       <w:pPr>
-        <w:pBdr>
-          <w:top w:val="single" w:sz="4" w:space="1" w:color="auto"/>
-          <w:left w:val="single" w:sz="4" w:space="4" w:color="auto"/>
-          <w:bottom w:val="single" w:sz="4" w:space="1" w:color="auto"/>
-          <w:right w:val="single" w:sz="4" w:space="4" w:color="auto"/>
-        </w:pBdr>
-        <w:jc w:val="both"/>
-        <w:rPr>
-          <w:lang w:val="en-US"/>
-        </w:rPr>
-      </w:pPr>
-    </w:p>
-    <w:p>
-      <w:pPr>
         <w:jc w:val="both"/>
         <w:rPr>
           <w:u w:val="single"/>
@@ -740,20 +712,6 @@
     </w:p>
     <w:p>
       <w:pPr>
-        <w:pBdr>
-          <w:top w:val="single" w:sz="4" w:space="1" w:color="auto"/>
-          <w:left w:val="single" w:sz="4" w:space="4" w:color="auto"/>
-          <w:bottom w:val="single" w:sz="4" w:space="1" w:color="auto"/>
-          <w:right w:val="single" w:sz="4" w:space="4" w:color="auto"/>
-        </w:pBdr>
-        <w:jc w:val="both"/>
-        <w:rPr>
-          <w:lang w:val="en-US"/>
-        </w:rPr>
-      </w:pPr>
-    </w:p>
-    <w:p>
-      <w:pPr>
         <w:jc w:val="both"/>
         <w:rPr>
           <w:u w:val="single"/>
@@ -915,17 +873,6 @@
     </w:p>
     <w:p>
       <w:pPr>
-        <w:pBdr>
-          <w:top w:val="single" w:sz="4" w:space="1" w:color="auto"/>
-          <w:left w:val="single" w:sz="4" w:space="4" w:color="auto"/>
-          <w:bottom w:val="single" w:sz="4" w:space="1" w:color="auto"/>
-          <w:right w:val="single" w:sz="4" w:space="4" w:color="auto"/>
-        </w:pBdr>
-        <w:jc w:val="both"/>
-      </w:pPr>
-    </w:p>
-    <w:p>
-      <w:pPr>
         <w:jc w:val="both"/>
         <w:rPr>
           <w:u w:val="single"/>
@@ -935,22 +882,50 @@
     </w:p>
     <w:p>
       <w:pPr>
-        <w:pBdr>
-          <w:top w:val="single" w:sz="4" w:space="1" w:color="auto"/>
-          <w:left w:val="single" w:sz="4" w:space="4" w:color="auto"/>
-          <w:bottom w:val="single" w:sz="4" w:space="1" w:color="auto"/>
-          <w:right w:val="single" w:sz="4" w:space="4" w:color="auto"/>
-        </w:pBdr>
-        <w:jc w:val="both"/>
-        <w:rPr>
-          <w:lang w:val="en-US"/>
-        </w:rPr>
-      </w:pPr>
-      <w:r>
+        <w:jc w:val="both"/>
         <w:rPr>
           <w:u w:val="single"/>
           <w:lang w:val="en-US"/>
         </w:rPr>
+      </w:pPr>
+    </w:p>
+    <w:p>
+      <w:pPr>
+        <w:jc w:val="both"/>
+        <w:rPr>
+          <w:u w:val="single"/>
+          <w:lang w:val="en-US"/>
+        </w:rPr>
+      </w:pPr>
+    </w:p>
+    <w:p>
+      <w:pPr>
+        <w:jc w:val="both"/>
+        <w:rPr>
+          <w:u w:val="single"/>
+          <w:lang w:val="en-US"/>
+        </w:rPr>
+      </w:pPr>
+    </w:p>
+    <w:p>
+      <w:pPr>
+        <w:pBdr>
+          <w:top w:val="single" w:sz="4" w:space="1" w:color="auto"/>
+          <w:left w:val="single" w:sz="4" w:space="4" w:color="auto"/>
+          <w:bottom w:val="single" w:sz="4" w:space="1" w:color="auto"/>
+          <w:right w:val="single" w:sz="4" w:space="4" w:color="auto"/>
+        </w:pBdr>
+        <w:jc w:val="both"/>
+        <w:rPr>
+          <w:lang w:val="en-US"/>
+        </w:rPr>
+      </w:pPr>
+      <w:r>
+        <w:rPr>
+          <w:u w:val="single"/>
+          <w:lang w:val="en-US"/>
+        </w:rPr>
+        <w:lastRenderedPageBreak/>
         <w:t>Question 3.3</w:t>
       </w:r>
       <w:r>
@@ -1046,36 +1021,23 @@
         <w:t xml:space="preserve"> </w:t>
       </w:r>
       <w:r>
-        <w:t xml:space="preserve">“start” in the </w:t>
-      </w:r>
-      <w:proofErr w:type="spellStart"/>
-      <w:r>
-        <w:t>myfree</w:t>
-      </w:r>
-      <w:proofErr w:type="spellEnd"/>
+        <w:t>“start” in the myfree</w:t>
+      </w:r>
       <w:r>
         <w:t xml:space="preserve"> routine, </w:t>
       </w:r>
       <w:r>
         <w:t xml:space="preserve">I used the </w:t>
       </w:r>
-      <w:proofErr w:type="spellStart"/>
       <w:r>
         <w:t>get_index</w:t>
       </w:r>
-      <w:proofErr w:type="spellEnd"/>
       <w:r>
         <w:t xml:space="preserve"> routine provided.</w:t>
       </w:r>
     </w:p>
     <w:p>
       <w:pPr>
-        <w:pBdr>
-          <w:top w:val="single" w:sz="4" w:space="1" w:color="auto"/>
-          <w:left w:val="single" w:sz="4" w:space="4" w:color="auto"/>
-          <w:bottom w:val="single" w:sz="4" w:space="1" w:color="auto"/>
-          <w:right w:val="single" w:sz="4" w:space="4" w:color="auto"/>
-        </w:pBdr>
         <w:jc w:val="both"/>
         <w:rPr>
           <w:u w:val="single"/>
@@ -1084,27 +1046,86 @@
     </w:p>
     <w:p>
       <w:pPr>
-        <w:jc w:val="both"/>
+        <w:pBdr>
+          <w:top w:val="single" w:sz="4" w:space="1" w:color="auto"/>
+          <w:left w:val="single" w:sz="4" w:space="4" w:color="auto"/>
+          <w:bottom w:val="single" w:sz="4" w:space="1" w:color="auto"/>
+          <w:right w:val="single" w:sz="4" w:space="4" w:color="auto"/>
+        </w:pBdr>
+        <w:jc w:val="both"/>
+      </w:pPr>
+      <w:r>
         <w:rPr>
           <w:u w:val="single"/>
         </w:rPr>
-      </w:pPr>
-    </w:p>
-    <w:p>
-      <w:pPr>
-        <w:pBdr>
-          <w:top w:val="single" w:sz="4" w:space="1" w:color="auto"/>
-          <w:left w:val="single" w:sz="4" w:space="4" w:color="auto"/>
-          <w:bottom w:val="single" w:sz="4" w:space="1" w:color="auto"/>
-          <w:right w:val="single" w:sz="4" w:space="4" w:color="auto"/>
-        </w:pBdr>
-        <w:jc w:val="both"/>
-      </w:pPr>
-      <w:r>
+        <w:t>Question 4.1</w:t>
+      </w:r>
+      <w:r>
+        <w:t xml:space="preserve"> (1 mark)</w:t>
+      </w:r>
+    </w:p>
+    <w:p>
+      <w:pPr>
+        <w:pBdr>
+          <w:top w:val="single" w:sz="4" w:space="1" w:color="auto"/>
+          <w:left w:val="single" w:sz="4" w:space="4" w:color="auto"/>
+          <w:bottom w:val="single" w:sz="4" w:space="1" w:color="auto"/>
+          <w:right w:val="single" w:sz="4" w:space="4" w:color="auto"/>
+        </w:pBdr>
+        <w:jc w:val="both"/>
+      </w:pPr>
+    </w:p>
+    <w:p>
+      <w:pPr>
+        <w:pBdr>
+          <w:top w:val="single" w:sz="4" w:space="1" w:color="auto"/>
+          <w:left w:val="single" w:sz="4" w:space="4" w:color="auto"/>
+          <w:bottom w:val="single" w:sz="4" w:space="1" w:color="auto"/>
+          <w:right w:val="single" w:sz="4" w:space="4" w:color="auto"/>
+        </w:pBdr>
+        <w:jc w:val="both"/>
+      </w:pPr>
+      <w:r>
+        <w:t>char isTaken; //No primitive bool :(</w:t>
+      </w:r>
+    </w:p>
+    <w:p>
+      <w:pPr>
+        <w:pBdr>
+          <w:top w:val="single" w:sz="4" w:space="1" w:color="auto"/>
+          <w:left w:val="single" w:sz="4" w:space="4" w:color="auto"/>
+          <w:bottom w:val="single" w:sz="4" w:space="1" w:color="auto"/>
+          <w:right w:val="single" w:sz="4" w:space="4" w:color="auto"/>
+        </w:pBdr>
+        <w:jc w:val="both"/>
+      </w:pPr>
+      <w:r>
+        <w:t>size_t length;</w:t>
+      </w:r>
+    </w:p>
+    <w:p>
+      <w:pPr>
+        <w:jc w:val="both"/>
         <w:rPr>
           <w:u w:val="single"/>
         </w:rPr>
-        <w:t>Question 4.1</w:t>
+      </w:pPr>
+    </w:p>
+    <w:p>
+      <w:pPr>
+        <w:pBdr>
+          <w:top w:val="single" w:sz="4" w:space="1" w:color="auto"/>
+          <w:left w:val="single" w:sz="4" w:space="4" w:color="auto"/>
+          <w:bottom w:val="single" w:sz="4" w:space="1" w:color="auto"/>
+          <w:right w:val="single" w:sz="4" w:space="4" w:color="auto"/>
+        </w:pBdr>
+        <w:jc w:val="both"/>
+      </w:pPr>
+      <w:r>
+        <w:rPr>
+          <w:u w:val="single"/>
+        </w:rPr>
+        <w:t>Question 4.2</w:t>
       </w:r>
       <w:r>
         <w:t xml:space="preserve"> (1 mark)</w:t>
@@ -1132,49 +1153,216 @@
         <w:jc w:val="both"/>
       </w:pPr>
       <w:r>
-        <w:t xml:space="preserve">char </w:t>
-      </w:r>
-      <w:proofErr w:type="spellStart"/>
-      <w:r>
-        <w:t>isTaken</w:t>
-      </w:r>
-      <w:proofErr w:type="spellEnd"/>
-      <w:r>
-        <w:t>; //No primitive bool :(</w:t>
-      </w:r>
-    </w:p>
-    <w:p>
-      <w:pPr>
-        <w:pBdr>
-          <w:top w:val="single" w:sz="4" w:space="1" w:color="auto"/>
-          <w:left w:val="single" w:sz="4" w:space="4" w:color="auto"/>
-          <w:bottom w:val="single" w:sz="4" w:space="1" w:color="auto"/>
-          <w:right w:val="single" w:sz="4" w:space="4" w:color="auto"/>
-        </w:pBdr>
-        <w:jc w:val="both"/>
-      </w:pPr>
-      <w:proofErr w:type="spellStart"/>
-      <w:r>
-        <w:t>size_t</w:t>
-      </w:r>
-      <w:proofErr w:type="spellEnd"/>
-      <w:r>
-        <w:t xml:space="preserve"> length;</w:t>
-      </w:r>
-    </w:p>
-    <w:p>
-      <w:pPr>
-        <w:pBdr>
-          <w:top w:val="single" w:sz="4" w:space="1" w:color="auto"/>
-          <w:left w:val="single" w:sz="4" w:space="4" w:color="auto"/>
-          <w:bottom w:val="single" w:sz="4" w:space="1" w:color="auto"/>
-          <w:right w:val="single" w:sz="4" w:space="4" w:color="auto"/>
-        </w:pBdr>
-        <w:jc w:val="both"/>
+        <w:t xml:space="preserve">I did </w:t>
+      </w:r>
+      <w:r>
+        <w:t>printf("%zu\n", sizeof(TNode));</w:t>
+      </w:r>
+      <w:r>
+        <w:t xml:space="preserve"> which led to “64” being printed to the screen</w:t>
+      </w:r>
+      <w:r>
+        <w:t xml:space="preserve"> so 64 </w:t>
+      </w:r>
+      <w:r>
+        <w:t>b</w:t>
+      </w:r>
+      <w:r>
+        <w:t>ytes per node.</w:t>
+      </w:r>
+    </w:p>
+    <w:p>
+      <w:pPr>
+        <w:pBdr>
+          <w:top w:val="single" w:sz="4" w:space="1" w:color="auto"/>
+          <w:left w:val="single" w:sz="4" w:space="4" w:color="auto"/>
+          <w:bottom w:val="single" w:sz="4" w:space="1" w:color="auto"/>
+          <w:right w:val="single" w:sz="4" w:space="4" w:color="auto"/>
+        </w:pBdr>
+        <w:jc w:val="both"/>
+      </w:pPr>
+    </w:p>
+    <w:p>
+      <w:pPr>
+        <w:pBdr>
+          <w:top w:val="single" w:sz="4" w:space="1" w:color="auto"/>
+          <w:left w:val="single" w:sz="4" w:space="4" w:color="auto"/>
+          <w:bottom w:val="single" w:sz="4" w:space="1" w:color="auto"/>
+          <w:right w:val="single" w:sz="4" w:space="4" w:color="auto"/>
+        </w:pBdr>
+        <w:jc w:val="both"/>
+      </w:pPr>
+      <w:r>
+        <w:t>Best Case</w:t>
+      </w:r>
+      <w:r>
+        <w:t xml:space="preserve"> Storage Requirement:</w:t>
+      </w:r>
+      <w:r>
+        <w:t xml:space="preserve"> </w:t>
+      </w:r>
+      <w:r>
+        <w:t xml:space="preserve">64 </w:t>
+      </w:r>
+      <w:r>
+        <w:t>b</w:t>
+      </w:r>
+      <w:r>
+        <w:t>ytes (1 node in linked list</w:t>
+      </w:r>
+      <w:r>
+        <w:t xml:space="preserve"> partitions the heap</w:t>
+      </w:r>
+      <w:r>
+        <w:t xml:space="preserve"> so 64 * 1 </w:t>
+      </w:r>
+      <w:r>
+        <w:t>b</w:t>
+      </w:r>
+      <w:r>
+        <w:t>ytes)</w:t>
+      </w:r>
+    </w:p>
+    <w:p>
+      <w:pPr>
+        <w:pBdr>
+          <w:top w:val="single" w:sz="4" w:space="1" w:color="auto"/>
+          <w:left w:val="single" w:sz="4" w:space="4" w:color="auto"/>
+          <w:bottom w:val="single" w:sz="4" w:space="1" w:color="auto"/>
+          <w:right w:val="single" w:sz="4" w:space="4" w:color="auto"/>
+        </w:pBdr>
+        <w:jc w:val="both"/>
+      </w:pPr>
+    </w:p>
+    <w:p>
+      <w:pPr>
+        <w:pBdr>
+          <w:top w:val="single" w:sz="4" w:space="1" w:color="auto"/>
+          <w:left w:val="single" w:sz="4" w:space="4" w:color="auto"/>
+          <w:bottom w:val="single" w:sz="4" w:space="1" w:color="auto"/>
+          <w:right w:val="single" w:sz="4" w:space="4" w:color="auto"/>
+        </w:pBdr>
+        <w:jc w:val="both"/>
+      </w:pPr>
+      <w:r>
+        <w:t>Worst Case Storage Requirement:</w:t>
+      </w:r>
+      <w:r>
+        <w:t xml:space="preserve"> 4</w:t>
+      </w:r>
+      <w:r>
+        <w:t xml:space="preserve"> </w:t>
+      </w:r>
+      <w:r>
+        <w:t xml:space="preserve">MiB (64K nodes in linked list </w:t>
+      </w:r>
+      <w:r>
+        <w:t xml:space="preserve">partition the heap </w:t>
+      </w:r>
+      <w:r>
+        <w:t xml:space="preserve">since 64K / 1 units to allocate </w:t>
+      </w:r>
+      <w:r>
+        <w:t xml:space="preserve">so 64 * 1024 * 64 </w:t>
+      </w:r>
+      <w:r>
+        <w:t>b</w:t>
+      </w:r>
+      <w:r>
+        <w:t xml:space="preserve">ytes </w:t>
+      </w:r>
+      <w:r>
+        <w:t xml:space="preserve">which is </w:t>
+      </w:r>
+      <w:r>
+        <w:t xml:space="preserve">4 * 1024 * 1024 </w:t>
+      </w:r>
+      <w:r>
+        <w:t>b</w:t>
+      </w:r>
+      <w:r>
+        <w:t>ytes</w:t>
+      </w:r>
+      <w:r>
+        <w:t xml:space="preserve"> and hence 4 MiB)</w:t>
+      </w:r>
+    </w:p>
+    <w:p>
+      <w:pPr>
+        <w:jc w:val="both"/>
+      </w:pPr>
+    </w:p>
+    <w:p>
+      <w:pPr>
+        <w:pBdr>
+          <w:top w:val="single" w:sz="4" w:space="1" w:color="auto"/>
+          <w:left w:val="single" w:sz="4" w:space="4" w:color="auto"/>
+          <w:bottom w:val="single" w:sz="4" w:space="1" w:color="auto"/>
+          <w:right w:val="single" w:sz="4" w:space="4" w:color="auto"/>
+        </w:pBdr>
+        <w:jc w:val="both"/>
+      </w:pPr>
+      <w:r>
         <w:rPr>
           <w:u w:val="single"/>
         </w:rPr>
-      </w:pPr>
+        <w:t>Question 4.3</w:t>
+      </w:r>
+      <w:r>
+        <w:t xml:space="preserve"> (1 mark)</w:t>
+      </w:r>
+    </w:p>
+    <w:p>
+      <w:pPr>
+        <w:pBdr>
+          <w:top w:val="single" w:sz="4" w:space="1" w:color="auto"/>
+          <w:left w:val="single" w:sz="4" w:space="4" w:color="auto"/>
+          <w:bottom w:val="single" w:sz="4" w:space="1" w:color="auto"/>
+          <w:right w:val="single" w:sz="4" w:space="4" w:color="auto"/>
+        </w:pBdr>
+        <w:jc w:val="both"/>
+      </w:pPr>
+    </w:p>
+    <w:p>
+      <w:pPr>
+        <w:pBdr>
+          <w:top w:val="single" w:sz="4" w:space="1" w:color="auto"/>
+          <w:left w:val="single" w:sz="4" w:space="4" w:color="auto"/>
+          <w:bottom w:val="single" w:sz="4" w:space="1" w:color="auto"/>
+          <w:right w:val="single" w:sz="4" w:space="4" w:color="auto"/>
+        </w:pBdr>
+        <w:jc w:val="both"/>
+      </w:pPr>
+      <w:r>
+        <w:t>It incurs a</w:t>
+      </w:r>
+      <w:r>
+        <w:t xml:space="preserve">n </w:t>
+      </w:r>
+      <w:r>
+        <w:t>overhead which grows quickly with the total size of memory</w:t>
+      </w:r>
+      <w:r>
+        <w:t xml:space="preserve"> since it is relatively small compared to total memory size. The overhead </w:t>
+      </w:r>
+      <w:r>
+        <w:t>is</w:t>
+      </w:r>
+      <w:r>
+        <w:t xml:space="preserve"> largely the</w:t>
+      </w:r>
+      <w:r>
+        <w:t xml:space="preserve"> </w:t>
+      </w:r>
+      <w:r>
+        <w:t>hug</w:t>
+      </w:r>
+      <w:r>
+        <w:t>e amount of information needed to be kept to ensure proper functioning of the dynamic memory allocation</w:t>
+      </w:r>
+      <w:r>
+        <w:t>.</w:t>
+      </w:r>
     </w:p>
     <w:p>
       <w:pPr>
@@ -1198,285 +1386,59 @@
         <w:rPr>
           <w:u w:val="single"/>
         </w:rPr>
-        <w:t>Question 4.2</w:t>
-      </w:r>
-      <w:r>
-        <w:t xml:space="preserve"> (1 mark)</w:t>
-      </w:r>
-    </w:p>
-    <w:p>
-      <w:pPr>
-        <w:pBdr>
-          <w:top w:val="single" w:sz="4" w:space="1" w:color="auto"/>
-          <w:left w:val="single" w:sz="4" w:space="4" w:color="auto"/>
-          <w:bottom w:val="single" w:sz="4" w:space="1" w:color="auto"/>
-          <w:right w:val="single" w:sz="4" w:space="4" w:color="auto"/>
-        </w:pBdr>
-        <w:jc w:val="both"/>
-      </w:pPr>
-    </w:p>
-    <w:p>
-      <w:pPr>
-        <w:pBdr>
-          <w:top w:val="single" w:sz="4" w:space="1" w:color="auto"/>
-          <w:left w:val="single" w:sz="4" w:space="4" w:color="auto"/>
-          <w:bottom w:val="single" w:sz="4" w:space="1" w:color="auto"/>
-          <w:right w:val="single" w:sz="4" w:space="4" w:color="auto"/>
-        </w:pBdr>
-        <w:jc w:val="both"/>
-      </w:pPr>
-      <w:r>
-        <w:t xml:space="preserve">I did </w:t>
-      </w:r>
-      <w:proofErr w:type="spellStart"/>
-      <w:proofErr w:type="gramStart"/>
-      <w:r>
-        <w:t>printf</w:t>
-      </w:r>
-      <w:proofErr w:type="spellEnd"/>
-      <w:r>
-        <w:t>(</w:t>
-      </w:r>
-      <w:proofErr w:type="gramEnd"/>
-      <w:r>
-        <w:t>"%</w:t>
-      </w:r>
-      <w:proofErr w:type="spellStart"/>
-      <w:r>
-        <w:t>zu</w:t>
-      </w:r>
-      <w:proofErr w:type="spellEnd"/>
-      <w:r>
-        <w:t xml:space="preserve">\n", </w:t>
-      </w:r>
-      <w:proofErr w:type="spellStart"/>
-      <w:r>
-        <w:t>sizeof</w:t>
-      </w:r>
-      <w:proofErr w:type="spellEnd"/>
-      <w:r>
-        <w:t>(</w:t>
-      </w:r>
-      <w:proofErr w:type="spellStart"/>
-      <w:r>
-        <w:t>TNode</w:t>
-      </w:r>
-      <w:proofErr w:type="spellEnd"/>
-      <w:r>
-        <w:t>));</w:t>
-      </w:r>
-      <w:r>
-        <w:t xml:space="preserve"> which led to “64” being printed to the screen</w:t>
-      </w:r>
-      <w:r>
-        <w:t xml:space="preserve"> so 64 </w:t>
+        <w:t>Question 4.4</w:t>
+      </w:r>
+      <w:r>
+        <w:t xml:space="preserve"> (</w:t>
+      </w:r>
+      <w:r>
+        <w:t>1</w:t>
+      </w:r>
+      <w:r>
+        <w:t xml:space="preserve"> mark</w:t>
+      </w:r>
+      <w:r>
+        <w:t>s</w:t>
+      </w:r>
+      <w:r>
+        <w:t>)</w:t>
+      </w:r>
+    </w:p>
+    <w:p>
+      <w:pPr>
+        <w:pBdr>
+          <w:top w:val="single" w:sz="4" w:space="1" w:color="auto"/>
+          <w:left w:val="single" w:sz="4" w:space="4" w:color="auto"/>
+          <w:bottom w:val="single" w:sz="4" w:space="1" w:color="auto"/>
+          <w:right w:val="single" w:sz="4" w:space="4" w:color="auto"/>
+        </w:pBdr>
+        <w:jc w:val="both"/>
+      </w:pPr>
+    </w:p>
+    <w:p>
+      <w:pPr>
+        <w:pBdr>
+          <w:top w:val="single" w:sz="4" w:space="1" w:color="auto"/>
+          <w:left w:val="single" w:sz="4" w:space="4" w:color="auto"/>
+          <w:bottom w:val="single" w:sz="4" w:space="1" w:color="auto"/>
+          <w:right w:val="single" w:sz="4" w:space="4" w:color="auto"/>
+        </w:pBdr>
+        <w:jc w:val="both"/>
+      </w:pPr>
+      <w:r>
+        <w:t xml:space="preserve">Sensible minimum allocation unit size is 64 </w:t>
       </w:r>
       <w:r>
         <w:t>b</w:t>
       </w:r>
       <w:r>
-        <w:t>ytes per node.</w:t>
-      </w:r>
-    </w:p>
-    <w:p>
-      <w:pPr>
-        <w:pBdr>
-          <w:top w:val="single" w:sz="4" w:space="1" w:color="auto"/>
-          <w:left w:val="single" w:sz="4" w:space="4" w:color="auto"/>
-          <w:bottom w:val="single" w:sz="4" w:space="1" w:color="auto"/>
-          <w:right w:val="single" w:sz="4" w:space="4" w:color="auto"/>
-        </w:pBdr>
-        <w:jc w:val="both"/>
-      </w:pPr>
-    </w:p>
-    <w:p>
-      <w:pPr>
-        <w:pBdr>
-          <w:top w:val="single" w:sz="4" w:space="1" w:color="auto"/>
-          <w:left w:val="single" w:sz="4" w:space="4" w:color="auto"/>
-          <w:bottom w:val="single" w:sz="4" w:space="1" w:color="auto"/>
-          <w:right w:val="single" w:sz="4" w:space="4" w:color="auto"/>
-        </w:pBdr>
-        <w:jc w:val="both"/>
-      </w:pPr>
-      <w:r>
-        <w:t>Best Case</w:t>
-      </w:r>
-      <w:r>
-        <w:t xml:space="preserve"> Storage Requirement:</w:t>
-      </w:r>
-      <w:r>
-        <w:t xml:space="preserve"> </w:t>
-      </w:r>
-      <w:r>
-        <w:t xml:space="preserve">64 </w:t>
-      </w:r>
-      <w:r>
-        <w:t>b</w:t>
-      </w:r>
-      <w:r>
-        <w:t>ytes (1 node in linked list</w:t>
-      </w:r>
-      <w:r>
-        <w:t xml:space="preserve"> partitions the heap</w:t>
-      </w:r>
-      <w:r>
-        <w:t xml:space="preserve"> so 64 * 1 </w:t>
-      </w:r>
-      <w:r>
-        <w:t>b</w:t>
-      </w:r>
-      <w:r>
-        <w:t>ytes)</w:t>
-      </w:r>
-    </w:p>
-    <w:p>
-      <w:pPr>
-        <w:pBdr>
-          <w:top w:val="single" w:sz="4" w:space="1" w:color="auto"/>
-          <w:left w:val="single" w:sz="4" w:space="4" w:color="auto"/>
-          <w:bottom w:val="single" w:sz="4" w:space="1" w:color="auto"/>
-          <w:right w:val="single" w:sz="4" w:space="4" w:color="auto"/>
-        </w:pBdr>
-        <w:jc w:val="both"/>
-      </w:pPr>
-    </w:p>
-    <w:p>
-      <w:pPr>
-        <w:pBdr>
-          <w:top w:val="single" w:sz="4" w:space="1" w:color="auto"/>
-          <w:left w:val="single" w:sz="4" w:space="4" w:color="auto"/>
-          <w:bottom w:val="single" w:sz="4" w:space="1" w:color="auto"/>
-          <w:right w:val="single" w:sz="4" w:space="4" w:color="auto"/>
-        </w:pBdr>
-        <w:jc w:val="both"/>
-      </w:pPr>
-      <w:r>
-        <w:t>Worst Case Storage Requirement:</w:t>
-      </w:r>
-      <w:r>
-        <w:t xml:space="preserve"> 4</w:t>
-      </w:r>
-      <w:r>
-        <w:t xml:space="preserve"> </w:t>
-      </w:r>
-      <w:r>
-        <w:t xml:space="preserve">MiB (64K nodes in linked list </w:t>
-      </w:r>
-      <w:r>
-        <w:t xml:space="preserve">partition the heap </w:t>
-      </w:r>
-      <w:r>
-        <w:t xml:space="preserve">since 64K / 1 units to allocate </w:t>
-      </w:r>
-      <w:r>
-        <w:t xml:space="preserve">so 64 * 1024 * 64 </w:t>
-      </w:r>
-      <w:r>
-        <w:t>b</w:t>
-      </w:r>
-      <w:r>
         <w:t xml:space="preserve">ytes </w:t>
       </w:r>
       <w:r>
-        <w:t xml:space="preserve">which is </w:t>
-      </w:r>
-      <w:r>
-        <w:t xml:space="preserve">4 * 1024 * 1024 </w:t>
-      </w:r>
-      <w:r>
-        <w:t>b</w:t>
-      </w:r>
-      <w:r>
-        <w:t>ytes</w:t>
-      </w:r>
-      <w:r>
-        <w:t xml:space="preserve"> and hence 4 MiB)</w:t>
-      </w:r>
-    </w:p>
-    <w:p>
-      <w:pPr>
-        <w:pBdr>
-          <w:top w:val="single" w:sz="4" w:space="1" w:color="auto"/>
-          <w:left w:val="single" w:sz="4" w:space="4" w:color="auto"/>
-          <w:bottom w:val="single" w:sz="4" w:space="1" w:color="auto"/>
-          <w:right w:val="single" w:sz="4" w:space="4" w:color="auto"/>
-        </w:pBdr>
-        <w:jc w:val="both"/>
-      </w:pPr>
-    </w:p>
-    <w:p>
-      <w:pPr>
-        <w:jc w:val="both"/>
-      </w:pPr>
-    </w:p>
-    <w:p>
-      <w:pPr>
-        <w:pBdr>
-          <w:top w:val="single" w:sz="4" w:space="1" w:color="auto"/>
-          <w:left w:val="single" w:sz="4" w:space="4" w:color="auto"/>
-          <w:bottom w:val="single" w:sz="4" w:space="1" w:color="auto"/>
-          <w:right w:val="single" w:sz="4" w:space="4" w:color="auto"/>
-        </w:pBdr>
-        <w:jc w:val="both"/>
-      </w:pPr>
-      <w:r>
-        <w:rPr>
-          <w:u w:val="single"/>
-        </w:rPr>
-        <w:t>Question 4.3</w:t>
-      </w:r>
-      <w:r>
-        <w:t xml:space="preserve"> (1 mark)</w:t>
-      </w:r>
-    </w:p>
-    <w:p>
-      <w:pPr>
-        <w:pBdr>
-          <w:top w:val="single" w:sz="4" w:space="1" w:color="auto"/>
-          <w:left w:val="single" w:sz="4" w:space="4" w:color="auto"/>
-          <w:bottom w:val="single" w:sz="4" w:space="1" w:color="auto"/>
-          <w:right w:val="single" w:sz="4" w:space="4" w:color="auto"/>
-        </w:pBdr>
-        <w:jc w:val="both"/>
-      </w:pPr>
-    </w:p>
-    <w:p>
-      <w:pPr>
-        <w:pBdr>
-          <w:top w:val="single" w:sz="4" w:space="1" w:color="auto"/>
-          <w:left w:val="single" w:sz="4" w:space="4" w:color="auto"/>
-          <w:bottom w:val="single" w:sz="4" w:space="1" w:color="auto"/>
-          <w:right w:val="single" w:sz="4" w:space="4" w:color="auto"/>
-        </w:pBdr>
-        <w:jc w:val="both"/>
-      </w:pPr>
-      <w:r>
-        <w:t>It incurs a</w:t>
-      </w:r>
-      <w:r>
-        <w:t xml:space="preserve">n </w:t>
-      </w:r>
-      <w:r>
-        <w:t>overhead which grows quickly with the total size of memory</w:t>
-      </w:r>
-      <w:r>
-        <w:t xml:space="preserve"> since it is relatively small compared to total memory size. The overhead </w:t>
-      </w:r>
-      <w:r>
-        <w:t>is</w:t>
-      </w:r>
-      <w:r>
-        <w:t xml:space="preserve"> largely the</w:t>
-      </w:r>
-      <w:r>
-        <w:t xml:space="preserve"> </w:t>
-      </w:r>
-      <w:r>
-        <w:t>hug</w:t>
-      </w:r>
-      <w:r>
-        <w:t>e amount of information needed to be kept to ensure proper functioning of the dynamic memory allocation</w:t>
+        <w:t>(matches size of node in linked list</w:t>
+      </w:r>
+      <w:r>
+        <w:t>)</w:t>
       </w:r>
       <w:r>
         <w:t>.</w:t>
@@ -1484,106 +1446,31 @@
     </w:p>
     <w:p>
       <w:pPr>
-        <w:pBdr>
-          <w:top w:val="single" w:sz="4" w:space="1" w:color="auto"/>
-          <w:left w:val="single" w:sz="4" w:space="4" w:color="auto"/>
-          <w:bottom w:val="single" w:sz="4" w:space="1" w:color="auto"/>
-          <w:right w:val="single" w:sz="4" w:space="4" w:color="auto"/>
-        </w:pBdr>
-        <w:jc w:val="both"/>
-        <w:rPr>
-          <w:u w:val="single"/>
-        </w:rPr>
-      </w:pPr>
-    </w:p>
-    <w:p>
-      <w:pPr>
-        <w:jc w:val="both"/>
-        <w:rPr>
-          <w:u w:val="single"/>
-        </w:rPr>
-      </w:pPr>
-    </w:p>
-    <w:p>
-      <w:pPr>
-        <w:pBdr>
-          <w:top w:val="single" w:sz="4" w:space="1" w:color="auto"/>
-          <w:left w:val="single" w:sz="4" w:space="4" w:color="auto"/>
-          <w:bottom w:val="single" w:sz="4" w:space="1" w:color="auto"/>
-          <w:right w:val="single" w:sz="4" w:space="4" w:color="auto"/>
-        </w:pBdr>
-        <w:jc w:val="both"/>
-      </w:pPr>
-      <w:r>
-        <w:rPr>
-          <w:u w:val="single"/>
-        </w:rPr>
-        <w:t>Question 4.4</w:t>
-      </w:r>
-      <w:r>
-        <w:t xml:space="preserve"> (</w:t>
-      </w:r>
-      <w:r>
-        <w:t>1</w:t>
-      </w:r>
-      <w:r>
-        <w:t xml:space="preserve"> mark</w:t>
-      </w:r>
-      <w:r>
-        <w:t>s</w:t>
-      </w:r>
-      <w:r>
-        <w:t>)</w:t>
-      </w:r>
-    </w:p>
-    <w:p>
-      <w:pPr>
-        <w:pBdr>
-          <w:top w:val="single" w:sz="4" w:space="1" w:color="auto"/>
-          <w:left w:val="single" w:sz="4" w:space="4" w:color="auto"/>
-          <w:bottom w:val="single" w:sz="4" w:space="1" w:color="auto"/>
-          <w:right w:val="single" w:sz="4" w:space="4" w:color="auto"/>
-        </w:pBdr>
-        <w:jc w:val="both"/>
-      </w:pPr>
-    </w:p>
-    <w:p>
-      <w:pPr>
-        <w:pBdr>
-          <w:top w:val="single" w:sz="4" w:space="1" w:color="auto"/>
-          <w:left w:val="single" w:sz="4" w:space="4" w:color="auto"/>
-          <w:bottom w:val="single" w:sz="4" w:space="1" w:color="auto"/>
-          <w:right w:val="single" w:sz="4" w:space="4" w:color="auto"/>
-        </w:pBdr>
-        <w:jc w:val="both"/>
-      </w:pPr>
-      <w:r>
-        <w:t xml:space="preserve">Sensible minimum allocation unit size is 64 </w:t>
-      </w:r>
-      <w:r>
-        <w:t>b</w:t>
-      </w:r>
-      <w:r>
-        <w:t xml:space="preserve">ytes </w:t>
-      </w:r>
-      <w:r>
-        <w:t>(matches size of node in linked list</w:t>
-      </w:r>
-      <w:r>
-        <w:t>)</w:t>
-      </w:r>
-      <w:r>
-        <w:t>.</w:t>
-      </w:r>
-    </w:p>
-    <w:p>
-      <w:pPr>
-        <w:pBdr>
-          <w:top w:val="single" w:sz="4" w:space="1" w:color="auto"/>
-          <w:left w:val="single" w:sz="4" w:space="4" w:color="auto"/>
-          <w:bottom w:val="single" w:sz="4" w:space="1" w:color="auto"/>
-          <w:right w:val="single" w:sz="4" w:space="4" w:color="auto"/>
-        </w:pBdr>
+        <w:jc w:val="both"/>
+      </w:pPr>
+    </w:p>
+    <w:p>
+      <w:pPr>
+        <w:jc w:val="both"/>
+      </w:pPr>
+    </w:p>
+    <w:p>
+      <w:pPr>
+        <w:jc w:val="both"/>
+      </w:pPr>
+    </w:p>
+    <w:p>
+      <w:pPr>
+        <w:jc w:val="both"/>
+      </w:pPr>
+    </w:p>
+    <w:p>
+      <w:pPr>
+        <w:jc w:val="both"/>
+      </w:pPr>
+    </w:p>
+    <w:p>
+      <w:pPr>
         <w:jc w:val="both"/>
       </w:pPr>
     </w:p>
@@ -1652,22 +1539,22 @@
           <w:right w:val="single" w:sz="4" w:space="4" w:color="auto"/>
         </w:pBdr>
         <w:jc w:val="both"/>
-      </w:pPr>
-    </w:p>
-    <w:p>
-      <w:pPr>
-        <w:pBdr>
-          <w:top w:val="single" w:sz="4" w:space="1" w:color="auto"/>
-          <w:left w:val="single" w:sz="4" w:space="4" w:color="auto"/>
-          <w:bottom w:val="single" w:sz="4" w:space="1" w:color="auto"/>
-          <w:right w:val="single" w:sz="4" w:space="4" w:color="auto"/>
-        </w:pBdr>
-        <w:jc w:val="both"/>
         <w:rPr>
           <w:b/>
           <w:bCs/>
         </w:rPr>
       </w:pPr>
+    </w:p>
+    <w:p>
+      <w:pPr>
+        <w:pBdr>
+          <w:top w:val="single" w:sz="4" w:space="1" w:color="auto"/>
+          <w:left w:val="single" w:sz="4" w:space="4" w:color="auto"/>
+          <w:bottom w:val="single" w:sz="4" w:space="1" w:color="auto"/>
+          <w:right w:val="single" w:sz="4" w:space="4" w:color="auto"/>
+        </w:pBdr>
+        <w:jc w:val="both"/>
+      </w:pPr>
       <w:r>
         <w:rPr>
           <w:b/>
@@ -1675,60 +1562,23 @@
         </w:rPr>
         <w:t>Explanation:</w:t>
       </w:r>
-    </w:p>
-    <w:p>
-      <w:pPr>
-        <w:pBdr>
-          <w:top w:val="single" w:sz="4" w:space="1" w:color="auto"/>
-          <w:left w:val="single" w:sz="4" w:space="4" w:color="auto"/>
-          <w:bottom w:val="single" w:sz="4" w:space="1" w:color="auto"/>
-          <w:right w:val="single" w:sz="4" w:space="4" w:color="auto"/>
-        </w:pBdr>
-        <w:jc w:val="both"/>
-      </w:pPr>
-      <w:r>
-        <w:t>_</w:t>
-      </w:r>
-      <w:proofErr w:type="spellStart"/>
-      <w:r>
-        <w:t>memlist</w:t>
-      </w:r>
-      <w:proofErr w:type="spellEnd"/>
-      <w:r>
-        <w:t xml:space="preserve"> keeps track of all allocated and free partitions in the buddy system, using their starting indices as keys. Starting address = _heap + start inde</w:t>
+      <w:r>
+        <w:t xml:space="preserve"> </w:t>
+      </w:r>
+      <w:r>
+        <w:t>_memlist keeps track of all allocated and free partitions in the buddy system, using their starting indices as keys. Starting address = _heap + start inde</w:t>
       </w:r>
       <w:r>
         <w:t xml:space="preserve">x so </w:t>
       </w:r>
-      <w:proofErr w:type="spellStart"/>
-      <w:r>
-        <w:t>get_index</w:t>
-      </w:r>
-      <w:proofErr w:type="spellEnd"/>
-      <w:r>
-        <w:t>(ptr) yields start index which is used to find the corresponding node in _</w:t>
-      </w:r>
-      <w:proofErr w:type="spellStart"/>
-      <w:r>
-        <w:t>memlist</w:t>
-      </w:r>
-      <w:proofErr w:type="spellEnd"/>
-      <w:r>
-        <w:t>.</w:t>
+      <w:r>
+        <w:t>get_index(ptr) yields start index which is used to find the corresponding node in _memlist.</w:t>
       </w:r>
       <w:r>
         <w:t xml:space="preserve"> </w:t>
       </w:r>
       <w:r>
-        <w:t>_</w:t>
-      </w:r>
-      <w:proofErr w:type="spellStart"/>
-      <w:r>
-        <w:t>memlist</w:t>
-      </w:r>
-      <w:proofErr w:type="spellEnd"/>
-      <w:r>
-        <w:t xml:space="preserve"> does not store </w:t>
+        <w:t xml:space="preserve">_memlist does not store </w:t>
       </w:r>
       <w:r>
         <w:t>s</w:t>
@@ -1737,15 +1587,7 @@
         <w:t xml:space="preserve">ize of the allocated memory block and hence the number of ‘1’s that belong </w:t>
       </w:r>
       <w:r>
-        <w:t>in the partition represented by the node found from _</w:t>
-      </w:r>
-      <w:proofErr w:type="spellStart"/>
-      <w:r>
-        <w:t>memlist</w:t>
-      </w:r>
-      <w:proofErr w:type="spellEnd"/>
-      <w:r>
-        <w:t xml:space="preserve"> was counted to obtain it.</w:t>
+        <w:t>in the partition represented by the node found from _memlist was counted to obtain it.</w:t>
       </w:r>
     </w:p>
     <w:p>
@@ -1778,23 +1620,7 @@
           <w:b/>
           <w:bCs/>
         </w:rPr>
-        <w:t xml:space="preserve">IDE ver (clearer to see </w:t>
-      </w:r>
-      <w:proofErr w:type="spellStart"/>
-      <w:r>
-        <w:rPr>
-          <w:b/>
-          <w:bCs/>
-        </w:rPr>
-        <w:t>imo</w:t>
-      </w:r>
-      <w:proofErr w:type="spellEnd"/>
-      <w:r>
-        <w:rPr>
-          <w:b/>
-          <w:bCs/>
-        </w:rPr>
-        <w:t>):</w:t>
+        <w:t>IDE ver (clearer to see imo):</w:t>
       </w:r>
     </w:p>
     <w:p>
@@ -1878,937 +1704,747 @@
           <w:b/>
           <w:bCs/>
         </w:rPr>
-        <w:t>Txt ver</w:t>
+        <w:t>T</w:t>
       </w:r>
       <w:r>
         <w:rPr>
           <w:b/>
           <w:bCs/>
         </w:rPr>
-        <w:t xml:space="preserve"> (comments removed so not so messy)</w:t>
+        <w:t>e</w:t>
       </w:r>
       <w:r>
         <w:rPr>
           <w:b/>
           <w:bCs/>
         </w:rPr>
-        <w:t>:</w:t>
-      </w:r>
-    </w:p>
-    <w:p>
-      <w:pPr>
-        <w:pBdr>
-          <w:top w:val="single" w:sz="4" w:space="1" w:color="auto"/>
-          <w:left w:val="single" w:sz="4" w:space="4" w:color="auto"/>
-          <w:bottom w:val="single" w:sz="4" w:space="1" w:color="auto"/>
-          <w:right w:val="single" w:sz="4" w:space="4" w:color="auto"/>
-        </w:pBdr>
-        <w:jc w:val="both"/>
-        <w:rPr>
-          <w:sz w:val="22"/>
-          <w:szCs w:val="22"/>
-        </w:rPr>
-      </w:pPr>
-      <w:r>
-        <w:rPr>
-          <w:sz w:val="22"/>
-          <w:szCs w:val="22"/>
-        </w:rPr>
-        <w:t xml:space="preserve">long </w:t>
-      </w:r>
-      <w:proofErr w:type="spellStart"/>
-      <w:r>
-        <w:rPr>
-          <w:sz w:val="22"/>
-          <w:szCs w:val="22"/>
-        </w:rPr>
-        <w:t>get_</w:t>
-      </w:r>
-      <w:proofErr w:type="gramStart"/>
-      <w:r>
-        <w:rPr>
-          <w:sz w:val="22"/>
-          <w:szCs w:val="22"/>
-        </w:rPr>
-        <w:t>size</w:t>
-      </w:r>
-      <w:proofErr w:type="spellEnd"/>
-      <w:r>
-        <w:rPr>
-          <w:sz w:val="22"/>
-          <w:szCs w:val="22"/>
-        </w:rPr>
-        <w:t>(</w:t>
-      </w:r>
-      <w:proofErr w:type="gramEnd"/>
-      <w:r>
-        <w:rPr>
-          <w:sz w:val="22"/>
-          <w:szCs w:val="22"/>
-        </w:rPr>
-        <w:t xml:space="preserve">void *ptr) { //Returns size of allocated mem </w:t>
-      </w:r>
-      <w:proofErr w:type="spellStart"/>
-      <w:r>
-        <w:rPr>
-          <w:sz w:val="22"/>
-          <w:szCs w:val="22"/>
-        </w:rPr>
-        <w:t>blk</w:t>
-      </w:r>
-      <w:proofErr w:type="spellEnd"/>
-      <w:r>
-        <w:rPr>
-          <w:sz w:val="22"/>
-          <w:szCs w:val="22"/>
-        </w:rPr>
-        <w:t xml:space="preserve"> in bytes</w:t>
-      </w:r>
-    </w:p>
-    <w:p>
-      <w:pPr>
-        <w:pBdr>
-          <w:top w:val="single" w:sz="4" w:space="1" w:color="auto"/>
-          <w:left w:val="single" w:sz="4" w:space="4" w:color="auto"/>
-          <w:bottom w:val="single" w:sz="4" w:space="1" w:color="auto"/>
-          <w:right w:val="single" w:sz="4" w:space="4" w:color="auto"/>
-        </w:pBdr>
-        <w:jc w:val="both"/>
-        <w:rPr>
-          <w:sz w:val="22"/>
-          <w:szCs w:val="22"/>
-        </w:rPr>
-      </w:pPr>
-      <w:r>
-        <w:rPr>
-          <w:sz w:val="22"/>
-          <w:szCs w:val="22"/>
-        </w:rPr>
-        <w:t xml:space="preserve">        </w:t>
-      </w:r>
-      <w:proofErr w:type="gramStart"/>
-      <w:r>
-        <w:rPr>
-          <w:sz w:val="22"/>
-          <w:szCs w:val="22"/>
-        </w:rPr>
-        <w:t>if(</w:t>
-      </w:r>
-      <w:proofErr w:type="gramEnd"/>
-      <w:r>
-        <w:rPr>
-          <w:sz w:val="22"/>
-          <w:szCs w:val="22"/>
-        </w:rPr>
-        <w:t>ptr == NULL){</w:t>
-      </w:r>
-    </w:p>
-    <w:p>
-      <w:pPr>
-        <w:pBdr>
-          <w:top w:val="single" w:sz="4" w:space="1" w:color="auto"/>
-          <w:left w:val="single" w:sz="4" w:space="4" w:color="auto"/>
-          <w:bottom w:val="single" w:sz="4" w:space="1" w:color="auto"/>
-          <w:right w:val="single" w:sz="4" w:space="4" w:color="auto"/>
-        </w:pBdr>
-        <w:jc w:val="both"/>
-        <w:rPr>
-          <w:sz w:val="22"/>
-          <w:szCs w:val="22"/>
-        </w:rPr>
-      </w:pPr>
-      <w:r>
-        <w:rPr>
-          <w:sz w:val="22"/>
-          <w:szCs w:val="22"/>
-        </w:rPr>
-        <w:t xml:space="preserve">            return -1;</w:t>
-      </w:r>
-    </w:p>
-    <w:p>
-      <w:pPr>
-        <w:pBdr>
-          <w:top w:val="single" w:sz="4" w:space="1" w:color="auto"/>
-          <w:left w:val="single" w:sz="4" w:space="4" w:color="auto"/>
-          <w:bottom w:val="single" w:sz="4" w:space="1" w:color="auto"/>
-          <w:right w:val="single" w:sz="4" w:space="4" w:color="auto"/>
-        </w:pBdr>
-        <w:jc w:val="both"/>
-        <w:rPr>
-          <w:sz w:val="22"/>
-          <w:szCs w:val="22"/>
-        </w:rPr>
-      </w:pPr>
-      <w:r>
-        <w:rPr>
-          <w:sz w:val="22"/>
-          <w:szCs w:val="22"/>
-        </w:rPr>
-        <w:t xml:space="preserve">        }</w:t>
-      </w:r>
-    </w:p>
-    <w:p>
-      <w:pPr>
-        <w:pBdr>
-          <w:top w:val="single" w:sz="4" w:space="1" w:color="auto"/>
-          <w:left w:val="single" w:sz="4" w:space="4" w:color="auto"/>
-          <w:bottom w:val="single" w:sz="4" w:space="1" w:color="auto"/>
-          <w:right w:val="single" w:sz="4" w:space="4" w:color="auto"/>
-        </w:pBdr>
-        <w:jc w:val="both"/>
-        <w:rPr>
-          <w:sz w:val="22"/>
-          <w:szCs w:val="22"/>
-        </w:rPr>
-      </w:pPr>
-    </w:p>
-    <w:p>
-      <w:pPr>
-        <w:pBdr>
-          <w:top w:val="single" w:sz="4" w:space="1" w:color="auto"/>
-          <w:left w:val="single" w:sz="4" w:space="4" w:color="auto"/>
-          <w:bottom w:val="single" w:sz="4" w:space="1" w:color="auto"/>
-          <w:right w:val="single" w:sz="4" w:space="4" w:color="auto"/>
-        </w:pBdr>
-        <w:jc w:val="both"/>
-        <w:rPr>
-          <w:sz w:val="22"/>
-          <w:szCs w:val="22"/>
-        </w:rPr>
-      </w:pPr>
-      <w:r>
-        <w:rPr>
-          <w:sz w:val="22"/>
-          <w:szCs w:val="22"/>
-        </w:rPr>
-        <w:t xml:space="preserve">        unsigned int </w:t>
-      </w:r>
-      <w:proofErr w:type="spellStart"/>
-      <w:r>
-        <w:rPr>
-          <w:sz w:val="22"/>
-          <w:szCs w:val="22"/>
-        </w:rPr>
-        <w:t>startIndex</w:t>
-      </w:r>
-      <w:proofErr w:type="spellEnd"/>
-      <w:r>
-        <w:rPr>
-          <w:sz w:val="22"/>
-          <w:szCs w:val="22"/>
-        </w:rPr>
-        <w:t xml:space="preserve"> = (unsigned </w:t>
-      </w:r>
-      <w:proofErr w:type="gramStart"/>
-      <w:r>
-        <w:rPr>
-          <w:sz w:val="22"/>
-          <w:szCs w:val="22"/>
-        </w:rPr>
-        <w:t>int)</w:t>
-      </w:r>
-      <w:proofErr w:type="spellStart"/>
-      <w:r>
-        <w:rPr>
-          <w:sz w:val="22"/>
-          <w:szCs w:val="22"/>
-        </w:rPr>
-        <w:t>get</w:t>
-      </w:r>
-      <w:proofErr w:type="gramEnd"/>
-      <w:r>
-        <w:rPr>
-          <w:sz w:val="22"/>
-          <w:szCs w:val="22"/>
-        </w:rPr>
-        <w:t>_index</w:t>
-      </w:r>
-      <w:proofErr w:type="spellEnd"/>
-      <w:r>
-        <w:rPr>
-          <w:sz w:val="22"/>
-          <w:szCs w:val="22"/>
-        </w:rPr>
-        <w:t>(ptr);</w:t>
-      </w:r>
-    </w:p>
-    <w:p>
-      <w:pPr>
-        <w:pBdr>
-          <w:top w:val="single" w:sz="4" w:space="1" w:color="auto"/>
-          <w:left w:val="single" w:sz="4" w:space="4" w:color="auto"/>
-          <w:bottom w:val="single" w:sz="4" w:space="1" w:color="auto"/>
-          <w:right w:val="single" w:sz="4" w:space="4" w:color="auto"/>
-        </w:pBdr>
-        <w:jc w:val="both"/>
-        <w:rPr>
-          <w:sz w:val="22"/>
-          <w:szCs w:val="22"/>
-        </w:rPr>
-      </w:pPr>
-    </w:p>
-    <w:p>
-      <w:pPr>
-        <w:pBdr>
-          <w:top w:val="single" w:sz="4" w:space="1" w:color="auto"/>
-          <w:left w:val="single" w:sz="4" w:space="4" w:color="auto"/>
-          <w:bottom w:val="single" w:sz="4" w:space="1" w:color="auto"/>
-          <w:right w:val="single" w:sz="4" w:space="4" w:color="auto"/>
-        </w:pBdr>
-        <w:jc w:val="both"/>
-        <w:rPr>
-          <w:sz w:val="22"/>
-          <w:szCs w:val="22"/>
-        </w:rPr>
-      </w:pPr>
-      <w:r>
-        <w:rPr>
-          <w:sz w:val="22"/>
-          <w:szCs w:val="22"/>
-        </w:rPr>
-        <w:t xml:space="preserve">        </w:t>
-      </w:r>
-      <w:proofErr w:type="spellStart"/>
-      <w:r>
-        <w:rPr>
-          <w:sz w:val="22"/>
-          <w:szCs w:val="22"/>
-        </w:rPr>
-        <w:t>TNode</w:t>
-      </w:r>
-      <w:proofErr w:type="spellEnd"/>
-      <w:r>
-        <w:rPr>
-          <w:sz w:val="22"/>
-          <w:szCs w:val="22"/>
-        </w:rPr>
-        <w:t xml:space="preserve">* node = </w:t>
-      </w:r>
-      <w:proofErr w:type="spellStart"/>
-      <w:r>
-        <w:rPr>
-          <w:sz w:val="22"/>
-          <w:szCs w:val="22"/>
-        </w:rPr>
-        <w:t>find_</w:t>
-      </w:r>
-      <w:proofErr w:type="gramStart"/>
-      <w:r>
-        <w:rPr>
-          <w:sz w:val="22"/>
-          <w:szCs w:val="22"/>
-        </w:rPr>
-        <w:t>node</w:t>
-      </w:r>
-      <w:proofErr w:type="spellEnd"/>
-      <w:r>
-        <w:rPr>
-          <w:sz w:val="22"/>
-          <w:szCs w:val="22"/>
-        </w:rPr>
-        <w:t>(</w:t>
-      </w:r>
-      <w:proofErr w:type="gramEnd"/>
-      <w:r>
-        <w:rPr>
-          <w:sz w:val="22"/>
-          <w:szCs w:val="22"/>
-        </w:rPr>
-        <w:t>_</w:t>
-      </w:r>
-      <w:proofErr w:type="spellStart"/>
-      <w:r>
-        <w:rPr>
-          <w:sz w:val="22"/>
-          <w:szCs w:val="22"/>
-        </w:rPr>
-        <w:t>memlist</w:t>
-      </w:r>
-      <w:proofErr w:type="spellEnd"/>
-      <w:r>
-        <w:rPr>
-          <w:sz w:val="22"/>
-          <w:szCs w:val="22"/>
-        </w:rPr>
-        <w:t xml:space="preserve">, </w:t>
-      </w:r>
-      <w:proofErr w:type="spellStart"/>
-      <w:r>
-        <w:rPr>
-          <w:sz w:val="22"/>
-          <w:szCs w:val="22"/>
-        </w:rPr>
-        <w:t>startIndex</w:t>
-      </w:r>
-      <w:proofErr w:type="spellEnd"/>
-      <w:r>
-        <w:rPr>
-          <w:sz w:val="22"/>
-          <w:szCs w:val="22"/>
-        </w:rPr>
-        <w:t>);</w:t>
-      </w:r>
-    </w:p>
-    <w:p>
-      <w:pPr>
-        <w:pBdr>
-          <w:top w:val="single" w:sz="4" w:space="1" w:color="auto"/>
-          <w:left w:val="single" w:sz="4" w:space="4" w:color="auto"/>
-          <w:bottom w:val="single" w:sz="4" w:space="1" w:color="auto"/>
-          <w:right w:val="single" w:sz="4" w:space="4" w:color="auto"/>
-        </w:pBdr>
-        <w:jc w:val="both"/>
-        <w:rPr>
-          <w:sz w:val="22"/>
-          <w:szCs w:val="22"/>
-        </w:rPr>
-      </w:pPr>
-      <w:r>
-        <w:rPr>
-          <w:sz w:val="22"/>
-          <w:szCs w:val="22"/>
-        </w:rPr>
-        <w:t xml:space="preserve">    </w:t>
-      </w:r>
-    </w:p>
-    <w:p>
-      <w:pPr>
-        <w:pBdr>
-          <w:top w:val="single" w:sz="4" w:space="1" w:color="auto"/>
-          <w:left w:val="single" w:sz="4" w:space="4" w:color="auto"/>
-          <w:bottom w:val="single" w:sz="4" w:space="1" w:color="auto"/>
-          <w:right w:val="single" w:sz="4" w:space="4" w:color="auto"/>
-        </w:pBdr>
-        <w:jc w:val="both"/>
-        <w:rPr>
-          <w:sz w:val="22"/>
-          <w:szCs w:val="22"/>
-        </w:rPr>
-      </w:pPr>
-      <w:r>
-        <w:rPr>
-          <w:sz w:val="22"/>
-          <w:szCs w:val="22"/>
-        </w:rPr>
-        <w:t xml:space="preserve">        </w:t>
-      </w:r>
-      <w:proofErr w:type="gramStart"/>
-      <w:r>
-        <w:rPr>
-          <w:sz w:val="22"/>
-          <w:szCs w:val="22"/>
-        </w:rPr>
-        <w:t>if(</w:t>
-      </w:r>
-      <w:proofErr w:type="gramEnd"/>
-      <w:r>
-        <w:rPr>
-          <w:sz w:val="22"/>
-          <w:szCs w:val="22"/>
-        </w:rPr>
-        <w:t>node == NULL){</w:t>
-      </w:r>
-    </w:p>
-    <w:p>
-      <w:pPr>
-        <w:pBdr>
-          <w:top w:val="single" w:sz="4" w:space="1" w:color="auto"/>
-          <w:left w:val="single" w:sz="4" w:space="4" w:color="auto"/>
-          <w:bottom w:val="single" w:sz="4" w:space="1" w:color="auto"/>
-          <w:right w:val="single" w:sz="4" w:space="4" w:color="auto"/>
-        </w:pBdr>
-        <w:jc w:val="both"/>
-        <w:rPr>
-          <w:sz w:val="22"/>
-          <w:szCs w:val="22"/>
-        </w:rPr>
-      </w:pPr>
-      <w:r>
-        <w:rPr>
-          <w:sz w:val="22"/>
-          <w:szCs w:val="22"/>
-        </w:rPr>
-        <w:t xml:space="preserve">            return -1;</w:t>
-      </w:r>
-    </w:p>
-    <w:p>
-      <w:pPr>
-        <w:pBdr>
-          <w:top w:val="single" w:sz="4" w:space="1" w:color="auto"/>
-          <w:left w:val="single" w:sz="4" w:space="4" w:color="auto"/>
-          <w:bottom w:val="single" w:sz="4" w:space="1" w:color="auto"/>
-          <w:right w:val="single" w:sz="4" w:space="4" w:color="auto"/>
-        </w:pBdr>
-        <w:jc w:val="both"/>
-        <w:rPr>
-          <w:sz w:val="22"/>
-          <w:szCs w:val="22"/>
-        </w:rPr>
-      </w:pPr>
-      <w:r>
-        <w:rPr>
-          <w:sz w:val="22"/>
-          <w:szCs w:val="22"/>
-        </w:rPr>
-        <w:t xml:space="preserve">        }</w:t>
-      </w:r>
-    </w:p>
-    <w:p>
-      <w:pPr>
-        <w:pBdr>
-          <w:top w:val="single" w:sz="4" w:space="1" w:color="auto"/>
-          <w:left w:val="single" w:sz="4" w:space="4" w:color="auto"/>
-          <w:bottom w:val="single" w:sz="4" w:space="1" w:color="auto"/>
-          <w:right w:val="single" w:sz="4" w:space="4" w:color="auto"/>
-        </w:pBdr>
-        <w:jc w:val="both"/>
-        <w:rPr>
-          <w:sz w:val="22"/>
-          <w:szCs w:val="22"/>
-        </w:rPr>
-      </w:pPr>
-    </w:p>
-    <w:p>
-      <w:pPr>
-        <w:pBdr>
-          <w:top w:val="single" w:sz="4" w:space="1" w:color="auto"/>
-          <w:left w:val="single" w:sz="4" w:space="4" w:color="auto"/>
-          <w:bottom w:val="single" w:sz="4" w:space="1" w:color="auto"/>
-          <w:right w:val="single" w:sz="4" w:space="4" w:color="auto"/>
-        </w:pBdr>
-        <w:jc w:val="both"/>
-        <w:rPr>
-          <w:sz w:val="22"/>
-          <w:szCs w:val="22"/>
-        </w:rPr>
-      </w:pPr>
-      <w:r>
-        <w:rPr>
-          <w:sz w:val="22"/>
-          <w:szCs w:val="22"/>
-        </w:rPr>
-        <w:t xml:space="preserve">        unsigned int index = </w:t>
-      </w:r>
-      <w:proofErr w:type="spellStart"/>
-      <w:r>
-        <w:rPr>
-          <w:sz w:val="22"/>
-          <w:szCs w:val="22"/>
-        </w:rPr>
-        <w:t>startIndex</w:t>
-      </w:r>
-      <w:proofErr w:type="spellEnd"/>
-      <w:r>
-        <w:rPr>
-          <w:sz w:val="22"/>
-          <w:szCs w:val="22"/>
-        </w:rPr>
-        <w:t>;</w:t>
-      </w:r>
-    </w:p>
-    <w:p>
-      <w:pPr>
-        <w:pBdr>
-          <w:top w:val="single" w:sz="4" w:space="1" w:color="auto"/>
-          <w:left w:val="single" w:sz="4" w:space="4" w:color="auto"/>
-          <w:bottom w:val="single" w:sz="4" w:space="1" w:color="auto"/>
-          <w:right w:val="single" w:sz="4" w:space="4" w:color="auto"/>
-        </w:pBdr>
-        <w:jc w:val="both"/>
-        <w:rPr>
-          <w:sz w:val="22"/>
-          <w:szCs w:val="22"/>
-        </w:rPr>
-      </w:pPr>
-    </w:p>
-    <w:p>
-      <w:pPr>
-        <w:pBdr>
-          <w:top w:val="single" w:sz="4" w:space="1" w:color="auto"/>
-          <w:left w:val="single" w:sz="4" w:space="4" w:color="auto"/>
-          <w:bottom w:val="single" w:sz="4" w:space="1" w:color="auto"/>
-          <w:right w:val="single" w:sz="4" w:space="4" w:color="auto"/>
-        </w:pBdr>
-        <w:jc w:val="both"/>
-        <w:rPr>
-          <w:sz w:val="22"/>
-          <w:szCs w:val="22"/>
-        </w:rPr>
-      </w:pPr>
-      <w:r>
-        <w:rPr>
-          <w:sz w:val="22"/>
-          <w:szCs w:val="22"/>
-        </w:rPr>
-        <w:t xml:space="preserve">        </w:t>
-      </w:r>
-      <w:proofErr w:type="gramStart"/>
-      <w:r>
-        <w:rPr>
-          <w:sz w:val="22"/>
-          <w:szCs w:val="22"/>
-        </w:rPr>
-        <w:t>while(</w:t>
-      </w:r>
-      <w:proofErr w:type="gramEnd"/>
-      <w:r>
-        <w:rPr>
-          <w:sz w:val="22"/>
-          <w:szCs w:val="22"/>
-        </w:rPr>
-        <w:t xml:space="preserve">index - </w:t>
-      </w:r>
-      <w:proofErr w:type="spellStart"/>
-      <w:r>
-        <w:rPr>
-          <w:sz w:val="22"/>
-          <w:szCs w:val="22"/>
-        </w:rPr>
-        <w:t>startIndex</w:t>
-      </w:r>
-      <w:proofErr w:type="spellEnd"/>
-      <w:r>
-        <w:rPr>
-          <w:sz w:val="22"/>
-          <w:szCs w:val="22"/>
-        </w:rPr>
-        <w:t xml:space="preserve"> &lt;= node-&gt;length &amp;&amp; _heap[index] == '1'){</w:t>
-      </w:r>
-    </w:p>
-    <w:p>
-      <w:pPr>
-        <w:pBdr>
-          <w:top w:val="single" w:sz="4" w:space="1" w:color="auto"/>
-          <w:left w:val="single" w:sz="4" w:space="4" w:color="auto"/>
-          <w:bottom w:val="single" w:sz="4" w:space="1" w:color="auto"/>
-          <w:right w:val="single" w:sz="4" w:space="4" w:color="auto"/>
-        </w:pBdr>
-        <w:jc w:val="both"/>
-        <w:rPr>
-          <w:sz w:val="22"/>
-          <w:szCs w:val="22"/>
-        </w:rPr>
-      </w:pPr>
-      <w:r>
-        <w:rPr>
-          <w:sz w:val="22"/>
-          <w:szCs w:val="22"/>
-        </w:rPr>
-        <w:t xml:space="preserve">            ++index;</w:t>
-      </w:r>
-    </w:p>
-    <w:p>
-      <w:pPr>
-        <w:pBdr>
-          <w:top w:val="single" w:sz="4" w:space="1" w:color="auto"/>
-          <w:left w:val="single" w:sz="4" w:space="4" w:color="auto"/>
-          <w:bottom w:val="single" w:sz="4" w:space="1" w:color="auto"/>
-          <w:right w:val="single" w:sz="4" w:space="4" w:color="auto"/>
-        </w:pBdr>
-        <w:jc w:val="both"/>
-        <w:rPr>
-          <w:sz w:val="22"/>
-          <w:szCs w:val="22"/>
-        </w:rPr>
-      </w:pPr>
-      <w:r>
-        <w:rPr>
-          <w:sz w:val="22"/>
-          <w:szCs w:val="22"/>
-        </w:rPr>
-        <w:t xml:space="preserve">        }</w:t>
-      </w:r>
-    </w:p>
-    <w:p>
-      <w:pPr>
-        <w:pBdr>
-          <w:top w:val="single" w:sz="4" w:space="1" w:color="auto"/>
-          <w:left w:val="single" w:sz="4" w:space="4" w:color="auto"/>
-          <w:bottom w:val="single" w:sz="4" w:space="1" w:color="auto"/>
-          <w:right w:val="single" w:sz="4" w:space="4" w:color="auto"/>
-        </w:pBdr>
-        <w:jc w:val="both"/>
-        <w:rPr>
-          <w:sz w:val="22"/>
-          <w:szCs w:val="22"/>
-        </w:rPr>
-      </w:pPr>
-    </w:p>
-    <w:p>
-      <w:pPr>
-        <w:pBdr>
-          <w:top w:val="single" w:sz="4" w:space="1" w:color="auto"/>
-          <w:left w:val="single" w:sz="4" w:space="4" w:color="auto"/>
-          <w:bottom w:val="single" w:sz="4" w:space="1" w:color="auto"/>
-          <w:right w:val="single" w:sz="4" w:space="4" w:color="auto"/>
-        </w:pBdr>
-        <w:jc w:val="both"/>
-        <w:rPr>
-          <w:sz w:val="22"/>
-          <w:szCs w:val="22"/>
-        </w:rPr>
-      </w:pPr>
-      <w:r>
-        <w:rPr>
-          <w:sz w:val="22"/>
-          <w:szCs w:val="22"/>
-        </w:rPr>
-        <w:t xml:space="preserve">        return index - </w:t>
-      </w:r>
-      <w:proofErr w:type="spellStart"/>
-      <w:r>
-        <w:rPr>
-          <w:sz w:val="22"/>
-          <w:szCs w:val="22"/>
-        </w:rPr>
-        <w:t>startIndex</w:t>
-      </w:r>
-      <w:proofErr w:type="spellEnd"/>
-      <w:r>
-        <w:rPr>
-          <w:sz w:val="22"/>
-          <w:szCs w:val="22"/>
-        </w:rPr>
-        <w:t>;</w:t>
-      </w:r>
-    </w:p>
-    <w:p>
-      <w:pPr>
-        <w:pBdr>
-          <w:top w:val="single" w:sz="4" w:space="1" w:color="auto"/>
-          <w:left w:val="single" w:sz="4" w:space="4" w:color="auto"/>
-          <w:bottom w:val="single" w:sz="4" w:space="1" w:color="auto"/>
-          <w:right w:val="single" w:sz="4" w:space="4" w:color="auto"/>
-        </w:pBdr>
-        <w:jc w:val="both"/>
-        <w:rPr>
-          <w:sz w:val="22"/>
-          <w:szCs w:val="22"/>
-        </w:rPr>
-      </w:pPr>
-      <w:r>
-        <w:rPr>
-          <w:sz w:val="22"/>
-          <w:szCs w:val="22"/>
-        </w:rPr>
-        <w:t>}</w:t>
-      </w:r>
-    </w:p>
-    <w:p>
-      <w:pPr>
-        <w:pBdr>
-          <w:top w:val="single" w:sz="4" w:space="1" w:color="auto"/>
-          <w:left w:val="single" w:sz="4" w:space="4" w:color="auto"/>
-          <w:bottom w:val="single" w:sz="4" w:space="1" w:color="auto"/>
-          <w:right w:val="single" w:sz="4" w:space="4" w:color="auto"/>
-        </w:pBdr>
-        <w:jc w:val="both"/>
-      </w:pPr>
-    </w:p>
-    <w:p>
-      <w:pPr>
-        <w:jc w:val="both"/>
-      </w:pPr>
-    </w:p>
-    <w:p>
-      <w:pPr>
-        <w:pBdr>
-          <w:top w:val="single" w:sz="4" w:space="1" w:color="auto"/>
-          <w:left w:val="single" w:sz="4" w:space="4" w:color="auto"/>
-          <w:bottom w:val="single" w:sz="4" w:space="1" w:color="auto"/>
-          <w:right w:val="single" w:sz="4" w:space="4" w:color="auto"/>
-        </w:pBdr>
-        <w:jc w:val="both"/>
-      </w:pPr>
-      <w:r>
-        <w:rPr>
-          <w:u w:val="single"/>
-        </w:rPr>
-        <w:t>Question 5.1b</w:t>
-      </w:r>
-      <w:r>
-        <w:t xml:space="preserve"> (1 marks)</w:t>
-      </w:r>
-    </w:p>
-    <w:p>
-      <w:pPr>
-        <w:pBdr>
-          <w:top w:val="single" w:sz="4" w:space="1" w:color="auto"/>
-          <w:left w:val="single" w:sz="4" w:space="4" w:color="auto"/>
-          <w:bottom w:val="single" w:sz="4" w:space="1" w:color="auto"/>
-          <w:right w:val="single" w:sz="4" w:space="4" w:color="auto"/>
-        </w:pBdr>
-        <w:jc w:val="both"/>
-      </w:pPr>
-    </w:p>
-    <w:p>
-      <w:pPr>
-        <w:pBdr>
-          <w:top w:val="single" w:sz="4" w:space="1" w:color="auto"/>
-          <w:left w:val="single" w:sz="4" w:space="4" w:color="auto"/>
-          <w:bottom w:val="single" w:sz="4" w:space="1" w:color="auto"/>
-          <w:right w:val="single" w:sz="4" w:space="4" w:color="auto"/>
-        </w:pBdr>
-        <w:jc w:val="both"/>
-      </w:pPr>
-    </w:p>
-    <w:p>
-      <w:pPr>
-        <w:pBdr>
-          <w:top w:val="single" w:sz="4" w:space="1" w:color="auto"/>
-          <w:left w:val="single" w:sz="4" w:space="4" w:color="auto"/>
-          <w:bottom w:val="single" w:sz="4" w:space="1" w:color="auto"/>
-          <w:right w:val="single" w:sz="4" w:space="4" w:color="auto"/>
-        </w:pBdr>
-        <w:jc w:val="both"/>
-      </w:pPr>
-    </w:p>
-    <w:p>
-      <w:pPr>
-        <w:jc w:val="both"/>
-      </w:pPr>
-    </w:p>
-    <w:p>
-      <w:pPr>
-        <w:pBdr>
-          <w:top w:val="single" w:sz="4" w:space="1" w:color="auto"/>
-          <w:left w:val="single" w:sz="4" w:space="4" w:color="auto"/>
-          <w:bottom w:val="single" w:sz="4" w:space="1" w:color="auto"/>
-          <w:right w:val="single" w:sz="4" w:space="4" w:color="auto"/>
-        </w:pBdr>
-        <w:jc w:val="both"/>
-      </w:pPr>
-      <w:r>
-        <w:rPr>
-          <w:u w:val="single"/>
-        </w:rPr>
-        <w:t>Question 5.2</w:t>
-      </w:r>
-      <w:r>
-        <w:t xml:space="preserve"> (1 marks)</w:t>
-      </w:r>
-    </w:p>
-    <w:p>
-      <w:pPr>
-        <w:pBdr>
-          <w:top w:val="single" w:sz="4" w:space="1" w:color="auto"/>
-          <w:left w:val="single" w:sz="4" w:space="4" w:color="auto"/>
-          <w:bottom w:val="single" w:sz="4" w:space="1" w:color="auto"/>
-          <w:right w:val="single" w:sz="4" w:space="4" w:color="auto"/>
-        </w:pBdr>
-        <w:jc w:val="both"/>
-      </w:pPr>
-    </w:p>
-    <w:p>
-      <w:pPr>
-        <w:pBdr>
-          <w:top w:val="single" w:sz="4" w:space="1" w:color="auto"/>
-          <w:left w:val="single" w:sz="4" w:space="4" w:color="auto"/>
-          <w:bottom w:val="single" w:sz="4" w:space="1" w:color="auto"/>
-          <w:right w:val="single" w:sz="4" w:space="4" w:color="auto"/>
-        </w:pBdr>
-        <w:jc w:val="both"/>
-      </w:pPr>
-    </w:p>
-    <w:p>
-      <w:pPr>
-        <w:pBdr>
-          <w:top w:val="single" w:sz="4" w:space="1" w:color="auto"/>
-          <w:left w:val="single" w:sz="4" w:space="4" w:color="auto"/>
-          <w:bottom w:val="single" w:sz="4" w:space="1" w:color="auto"/>
-          <w:right w:val="single" w:sz="4" w:space="4" w:color="auto"/>
-        </w:pBdr>
-        <w:jc w:val="both"/>
-      </w:pPr>
-    </w:p>
-    <w:p>
-      <w:pPr>
-        <w:jc w:val="both"/>
-      </w:pPr>
-    </w:p>
-    <w:p>
-      <w:pPr>
-        <w:pBdr>
-          <w:top w:val="single" w:sz="4" w:space="1" w:color="auto"/>
-          <w:left w:val="single" w:sz="4" w:space="4" w:color="auto"/>
-          <w:bottom w:val="single" w:sz="4" w:space="1" w:color="auto"/>
-          <w:right w:val="single" w:sz="4" w:space="4" w:color="auto"/>
-        </w:pBdr>
-        <w:jc w:val="both"/>
-      </w:pPr>
-      <w:r>
-        <w:rPr>
-          <w:u w:val="single"/>
-        </w:rPr>
-        <w:t>Question 5.3</w:t>
-      </w:r>
-      <w:r>
-        <w:t xml:space="preserve"> (</w:t>
-      </w:r>
-      <w:r>
-        <w:t>2</w:t>
-      </w:r>
-      <w:r>
-        <w:t xml:space="preserve"> marks)</w:t>
-      </w:r>
-    </w:p>
-    <w:p>
-      <w:pPr>
-        <w:pBdr>
-          <w:top w:val="single" w:sz="4" w:space="1" w:color="auto"/>
-          <w:left w:val="single" w:sz="4" w:space="4" w:color="auto"/>
-          <w:bottom w:val="single" w:sz="4" w:space="1" w:color="auto"/>
-          <w:right w:val="single" w:sz="4" w:space="4" w:color="auto"/>
-        </w:pBdr>
-        <w:jc w:val="both"/>
-      </w:pPr>
-    </w:p>
-    <w:p>
-      <w:pPr>
-        <w:pBdr>
-          <w:top w:val="single" w:sz="4" w:space="1" w:color="auto"/>
-          <w:left w:val="single" w:sz="4" w:space="4" w:color="auto"/>
-          <w:bottom w:val="single" w:sz="4" w:space="1" w:color="auto"/>
-          <w:right w:val="single" w:sz="4" w:space="4" w:color="auto"/>
-        </w:pBdr>
-        <w:jc w:val="both"/>
-      </w:pPr>
-    </w:p>
-    <w:p>
-      <w:pPr>
-        <w:jc w:val="both"/>
-      </w:pPr>
-    </w:p>
-    <w:p>
-      <w:pPr>
-        <w:jc w:val="both"/>
+        <w:t>xt ver</w:t>
+      </w:r>
+      <w:r>
         <w:rPr>
           <w:b/>
           <w:bCs/>
         </w:rPr>
-      </w:pPr>
+        <w:t xml:space="preserve"> (comments removed so not so messy)</w:t>
+      </w:r>
       <w:r>
         <w:rPr>
           <w:b/>
           <w:bCs/>
         </w:rPr>
-        <w:t>TOTAL: ___________ / 1</w:t>
-      </w:r>
-      <w:r>
+        <w:t>:</w:t>
+      </w:r>
+    </w:p>
+    <w:p>
+      <w:pPr>
+        <w:pBdr>
+          <w:top w:val="single" w:sz="4" w:space="1" w:color="auto"/>
+          <w:left w:val="single" w:sz="4" w:space="4" w:color="auto"/>
+          <w:bottom w:val="single" w:sz="4" w:space="1" w:color="auto"/>
+          <w:right w:val="single" w:sz="4" w:space="4" w:color="auto"/>
+        </w:pBdr>
+        <w:jc w:val="both"/>
+      </w:pPr>
+      <w:r>
+        <w:t>long get_size(void *ptr) { //Returns size of allocated mem blk in bytes</w:t>
+      </w:r>
+    </w:p>
+    <w:p>
+      <w:pPr>
+        <w:pBdr>
+          <w:top w:val="single" w:sz="4" w:space="1" w:color="auto"/>
+          <w:left w:val="single" w:sz="4" w:space="4" w:color="auto"/>
+          <w:bottom w:val="single" w:sz="4" w:space="1" w:color="auto"/>
+          <w:right w:val="single" w:sz="4" w:space="4" w:color="auto"/>
+        </w:pBdr>
+        <w:jc w:val="both"/>
+      </w:pPr>
+      <w:r>
+        <w:t xml:space="preserve">        if(ptr == NULL){</w:t>
+      </w:r>
+    </w:p>
+    <w:p>
+      <w:pPr>
+        <w:pBdr>
+          <w:top w:val="single" w:sz="4" w:space="1" w:color="auto"/>
+          <w:left w:val="single" w:sz="4" w:space="4" w:color="auto"/>
+          <w:bottom w:val="single" w:sz="4" w:space="1" w:color="auto"/>
+          <w:right w:val="single" w:sz="4" w:space="4" w:color="auto"/>
+        </w:pBdr>
+        <w:jc w:val="both"/>
+      </w:pPr>
+      <w:r>
+        <w:t xml:space="preserve">            return -1;</w:t>
+      </w:r>
+    </w:p>
+    <w:p>
+      <w:pPr>
+        <w:pBdr>
+          <w:top w:val="single" w:sz="4" w:space="1" w:color="auto"/>
+          <w:left w:val="single" w:sz="4" w:space="4" w:color="auto"/>
+          <w:bottom w:val="single" w:sz="4" w:space="1" w:color="auto"/>
+          <w:right w:val="single" w:sz="4" w:space="4" w:color="auto"/>
+        </w:pBdr>
+        <w:jc w:val="both"/>
+      </w:pPr>
+      <w:r>
+        <w:t xml:space="preserve">        }</w:t>
+      </w:r>
+    </w:p>
+    <w:p>
+      <w:pPr>
+        <w:pBdr>
+          <w:top w:val="single" w:sz="4" w:space="1" w:color="auto"/>
+          <w:left w:val="single" w:sz="4" w:space="4" w:color="auto"/>
+          <w:bottom w:val="single" w:sz="4" w:space="1" w:color="auto"/>
+          <w:right w:val="single" w:sz="4" w:space="4" w:color="auto"/>
+        </w:pBdr>
+        <w:jc w:val="both"/>
+      </w:pPr>
+    </w:p>
+    <w:p>
+      <w:pPr>
+        <w:pBdr>
+          <w:top w:val="single" w:sz="4" w:space="1" w:color="auto"/>
+          <w:left w:val="single" w:sz="4" w:space="4" w:color="auto"/>
+          <w:bottom w:val="single" w:sz="4" w:space="1" w:color="auto"/>
+          <w:right w:val="single" w:sz="4" w:space="4" w:color="auto"/>
+        </w:pBdr>
+        <w:jc w:val="both"/>
+      </w:pPr>
+      <w:r>
+        <w:t xml:space="preserve">        unsigned int startIndex = (unsigned int)get_index(ptr);</w:t>
+      </w:r>
+    </w:p>
+    <w:p>
+      <w:pPr>
+        <w:pBdr>
+          <w:top w:val="single" w:sz="4" w:space="1" w:color="auto"/>
+          <w:left w:val="single" w:sz="4" w:space="4" w:color="auto"/>
+          <w:bottom w:val="single" w:sz="4" w:space="1" w:color="auto"/>
+          <w:right w:val="single" w:sz="4" w:space="4" w:color="auto"/>
+        </w:pBdr>
+        <w:jc w:val="both"/>
+      </w:pPr>
+    </w:p>
+    <w:p>
+      <w:pPr>
+        <w:pBdr>
+          <w:top w:val="single" w:sz="4" w:space="1" w:color="auto"/>
+          <w:left w:val="single" w:sz="4" w:space="4" w:color="auto"/>
+          <w:bottom w:val="single" w:sz="4" w:space="1" w:color="auto"/>
+          <w:right w:val="single" w:sz="4" w:space="4" w:color="auto"/>
+        </w:pBdr>
+        <w:jc w:val="both"/>
+      </w:pPr>
+      <w:r>
+        <w:t xml:space="preserve">        TNode* node = find_node(_memlist, startIndex);</w:t>
+      </w:r>
+    </w:p>
+    <w:p>
+      <w:pPr>
+        <w:pBdr>
+          <w:top w:val="single" w:sz="4" w:space="1" w:color="auto"/>
+          <w:left w:val="single" w:sz="4" w:space="4" w:color="auto"/>
+          <w:bottom w:val="single" w:sz="4" w:space="1" w:color="auto"/>
+          <w:right w:val="single" w:sz="4" w:space="4" w:color="auto"/>
+        </w:pBdr>
+        <w:jc w:val="both"/>
+      </w:pPr>
+      <w:r>
+        <w:t xml:space="preserve">    </w:t>
+      </w:r>
+    </w:p>
+    <w:p>
+      <w:pPr>
+        <w:pBdr>
+          <w:top w:val="single" w:sz="4" w:space="1" w:color="auto"/>
+          <w:left w:val="single" w:sz="4" w:space="4" w:color="auto"/>
+          <w:bottom w:val="single" w:sz="4" w:space="1" w:color="auto"/>
+          <w:right w:val="single" w:sz="4" w:space="4" w:color="auto"/>
+        </w:pBdr>
+        <w:jc w:val="both"/>
+      </w:pPr>
+      <w:r>
+        <w:t xml:space="preserve">        if(node == NULL){</w:t>
+      </w:r>
+    </w:p>
+    <w:p>
+      <w:pPr>
+        <w:pBdr>
+          <w:top w:val="single" w:sz="4" w:space="1" w:color="auto"/>
+          <w:left w:val="single" w:sz="4" w:space="4" w:color="auto"/>
+          <w:bottom w:val="single" w:sz="4" w:space="1" w:color="auto"/>
+          <w:right w:val="single" w:sz="4" w:space="4" w:color="auto"/>
+        </w:pBdr>
+        <w:jc w:val="both"/>
+      </w:pPr>
+      <w:r>
+        <w:t xml:space="preserve">            return -1;</w:t>
+      </w:r>
+    </w:p>
+    <w:p>
+      <w:pPr>
+        <w:pBdr>
+          <w:top w:val="single" w:sz="4" w:space="1" w:color="auto"/>
+          <w:left w:val="single" w:sz="4" w:space="4" w:color="auto"/>
+          <w:bottom w:val="single" w:sz="4" w:space="1" w:color="auto"/>
+          <w:right w:val="single" w:sz="4" w:space="4" w:color="auto"/>
+        </w:pBdr>
+        <w:jc w:val="both"/>
+      </w:pPr>
+      <w:r>
+        <w:t xml:space="preserve">        }</w:t>
+      </w:r>
+    </w:p>
+    <w:p>
+      <w:pPr>
+        <w:pBdr>
+          <w:top w:val="single" w:sz="4" w:space="1" w:color="auto"/>
+          <w:left w:val="single" w:sz="4" w:space="4" w:color="auto"/>
+          <w:bottom w:val="single" w:sz="4" w:space="1" w:color="auto"/>
+          <w:right w:val="single" w:sz="4" w:space="4" w:color="auto"/>
+        </w:pBdr>
+        <w:jc w:val="both"/>
+      </w:pPr>
+    </w:p>
+    <w:p>
+      <w:pPr>
+        <w:pBdr>
+          <w:top w:val="single" w:sz="4" w:space="1" w:color="auto"/>
+          <w:left w:val="single" w:sz="4" w:space="4" w:color="auto"/>
+          <w:bottom w:val="single" w:sz="4" w:space="1" w:color="auto"/>
+          <w:right w:val="single" w:sz="4" w:space="4" w:color="auto"/>
+        </w:pBdr>
+        <w:jc w:val="both"/>
+      </w:pPr>
+      <w:r>
+        <w:t xml:space="preserve">        unsigned int index = startIndex;</w:t>
+      </w:r>
+    </w:p>
+    <w:p>
+      <w:pPr>
+        <w:pBdr>
+          <w:top w:val="single" w:sz="4" w:space="1" w:color="auto"/>
+          <w:left w:val="single" w:sz="4" w:space="4" w:color="auto"/>
+          <w:bottom w:val="single" w:sz="4" w:space="1" w:color="auto"/>
+          <w:right w:val="single" w:sz="4" w:space="4" w:color="auto"/>
+        </w:pBdr>
+        <w:jc w:val="both"/>
+      </w:pPr>
+    </w:p>
+    <w:p>
+      <w:pPr>
+        <w:pBdr>
+          <w:top w:val="single" w:sz="4" w:space="1" w:color="auto"/>
+          <w:left w:val="single" w:sz="4" w:space="4" w:color="auto"/>
+          <w:bottom w:val="single" w:sz="4" w:space="1" w:color="auto"/>
+          <w:right w:val="single" w:sz="4" w:space="4" w:color="auto"/>
+        </w:pBdr>
+        <w:jc w:val="both"/>
+      </w:pPr>
+      <w:r>
+        <w:t xml:space="preserve">        while(index - startIndex &lt;= node-&gt;length &amp;&amp; _heap[index] == '1'){</w:t>
+      </w:r>
+    </w:p>
+    <w:p>
+      <w:pPr>
+        <w:pBdr>
+          <w:top w:val="single" w:sz="4" w:space="1" w:color="auto"/>
+          <w:left w:val="single" w:sz="4" w:space="4" w:color="auto"/>
+          <w:bottom w:val="single" w:sz="4" w:space="1" w:color="auto"/>
+          <w:right w:val="single" w:sz="4" w:space="4" w:color="auto"/>
+        </w:pBdr>
+        <w:jc w:val="both"/>
+      </w:pPr>
+      <w:r>
+        <w:t xml:space="preserve">            ++index;</w:t>
+      </w:r>
+    </w:p>
+    <w:p>
+      <w:pPr>
+        <w:pBdr>
+          <w:top w:val="single" w:sz="4" w:space="1" w:color="auto"/>
+          <w:left w:val="single" w:sz="4" w:space="4" w:color="auto"/>
+          <w:bottom w:val="single" w:sz="4" w:space="1" w:color="auto"/>
+          <w:right w:val="single" w:sz="4" w:space="4" w:color="auto"/>
+        </w:pBdr>
+        <w:jc w:val="both"/>
+      </w:pPr>
+      <w:r>
+        <w:t xml:space="preserve">        }</w:t>
+      </w:r>
+    </w:p>
+    <w:p>
+      <w:pPr>
+        <w:pBdr>
+          <w:top w:val="single" w:sz="4" w:space="1" w:color="auto"/>
+          <w:left w:val="single" w:sz="4" w:space="4" w:color="auto"/>
+          <w:bottom w:val="single" w:sz="4" w:space="1" w:color="auto"/>
+          <w:right w:val="single" w:sz="4" w:space="4" w:color="auto"/>
+        </w:pBdr>
+        <w:jc w:val="both"/>
+      </w:pPr>
+    </w:p>
+    <w:p>
+      <w:pPr>
+        <w:pBdr>
+          <w:top w:val="single" w:sz="4" w:space="1" w:color="auto"/>
+          <w:left w:val="single" w:sz="4" w:space="4" w:color="auto"/>
+          <w:bottom w:val="single" w:sz="4" w:space="1" w:color="auto"/>
+          <w:right w:val="single" w:sz="4" w:space="4" w:color="auto"/>
+        </w:pBdr>
+        <w:jc w:val="both"/>
+      </w:pPr>
+      <w:r>
+        <w:t xml:space="preserve">        return index - startIndex;</w:t>
+      </w:r>
+    </w:p>
+    <w:p>
+      <w:pPr>
+        <w:pBdr>
+          <w:top w:val="single" w:sz="4" w:space="1" w:color="auto"/>
+          <w:left w:val="single" w:sz="4" w:space="4" w:color="auto"/>
+          <w:bottom w:val="single" w:sz="4" w:space="1" w:color="auto"/>
+          <w:right w:val="single" w:sz="4" w:space="4" w:color="auto"/>
+        </w:pBdr>
+        <w:jc w:val="both"/>
+      </w:pPr>
+      <w:r>
+        <w:t>}</w:t>
+      </w:r>
+    </w:p>
+    <w:p>
+      <w:pPr>
+        <w:jc w:val="both"/>
+      </w:pPr>
+    </w:p>
+    <w:p>
+      <w:pPr>
+        <w:pBdr>
+          <w:top w:val="single" w:sz="4" w:space="1" w:color="auto"/>
+          <w:left w:val="single" w:sz="4" w:space="4" w:color="auto"/>
+          <w:bottom w:val="single" w:sz="4" w:space="1" w:color="auto"/>
+          <w:right w:val="single" w:sz="4" w:space="4" w:color="auto"/>
+        </w:pBdr>
+        <w:jc w:val="both"/>
+      </w:pPr>
+      <w:r>
+        <w:rPr>
+          <w:u w:val="single"/>
+        </w:rPr>
+        <w:t>Question 5.1b</w:t>
+      </w:r>
+      <w:r>
+        <w:t xml:space="preserve"> (1 marks)</w:t>
+      </w:r>
+    </w:p>
+    <w:p>
+      <w:pPr>
+        <w:pBdr>
+          <w:top w:val="single" w:sz="4" w:space="1" w:color="auto"/>
+          <w:left w:val="single" w:sz="4" w:space="4" w:color="auto"/>
+          <w:bottom w:val="single" w:sz="4" w:space="1" w:color="auto"/>
+          <w:right w:val="single" w:sz="4" w:space="4" w:color="auto"/>
+        </w:pBdr>
+        <w:jc w:val="both"/>
+      </w:pPr>
+    </w:p>
+    <w:p>
+      <w:pPr>
+        <w:pBdr>
+          <w:top w:val="single" w:sz="4" w:space="1" w:color="auto"/>
+          <w:left w:val="single" w:sz="4" w:space="4" w:color="auto"/>
+          <w:bottom w:val="single" w:sz="4" w:space="1" w:color="auto"/>
+          <w:right w:val="single" w:sz="4" w:space="4" w:color="auto"/>
+        </w:pBdr>
+        <w:jc w:val="both"/>
+      </w:pPr>
+      <w:r>
+        <w:t xml:space="preserve">In myfree(), start index can be obtained by doing get_index(ptr), which will then be used as a key to a node in _memlist. As mentioned before, since </w:t>
+      </w:r>
+      <w:r>
+        <w:t>_memlist keeps track of all allocated and free partitions in the buddy system</w:t>
+      </w:r>
+      <w:r>
+        <w:t>, the node found represents a block (partition) in the buddy system</w:t>
+      </w:r>
+      <w:r>
+        <w:t>. No node found means the pointer given was not a valid starting address and linkedListNode-&gt;isTaken == ‘0’ implies that the partition is already free and hence there is no need to free the memory block with the starting address of “ptr”.</w:t>
+      </w:r>
+    </w:p>
+    <w:p>
+      <w:pPr>
+        <w:pBdr>
+          <w:top w:val="single" w:sz="4" w:space="1" w:color="auto"/>
+          <w:left w:val="single" w:sz="4" w:space="4" w:color="auto"/>
+          <w:bottom w:val="single" w:sz="4" w:space="1" w:color="auto"/>
+          <w:right w:val="single" w:sz="4" w:space="4" w:color="auto"/>
+        </w:pBdr>
+        <w:jc w:val="both"/>
+      </w:pPr>
+    </w:p>
+    <w:p>
+      <w:pPr>
+        <w:pBdr>
+          <w:top w:val="single" w:sz="4" w:space="1" w:color="auto"/>
+          <w:left w:val="single" w:sz="4" w:space="4" w:color="auto"/>
+          <w:bottom w:val="single" w:sz="4" w:space="1" w:color="auto"/>
+          <w:right w:val="single" w:sz="4" w:space="4" w:color="auto"/>
+        </w:pBdr>
+        <w:jc w:val="both"/>
         <w:rPr>
           <w:b/>
           <w:bCs/>
         </w:rPr>
-        <w:t>4</w:t>
-      </w:r>
-    </w:p>
-    <w:p>
-      <w:pPr>
-        <w:jc w:val="both"/>
+      </w:pPr>
+      <w:r>
         <w:rPr>
           <w:b/>
           <w:bCs/>
         </w:rPr>
+        <w:t>IDE ver:</w:t>
+      </w:r>
+    </w:p>
+    <w:p>
+      <w:pPr>
+        <w:pBdr>
+          <w:top w:val="single" w:sz="4" w:space="1" w:color="auto"/>
+          <w:left w:val="single" w:sz="4" w:space="4" w:color="auto"/>
+          <w:bottom w:val="single" w:sz="4" w:space="1" w:color="auto"/>
+          <w:right w:val="single" w:sz="4" w:space="4" w:color="auto"/>
+        </w:pBdr>
+        <w:jc w:val="both"/>
+      </w:pPr>
+      <w:r>
+        <w:rPr>
+          <w:noProof/>
+        </w:rPr>
+        <w:drawing>
+          <wp:inline distT="0" distB="0" distL="0" distR="0" wp14:anchorId="133D33ED" wp14:editId="06D6369A">
+            <wp:extent cx="5731510" cy="1355090"/>
+            <wp:effectExtent l="0" t="0" r="2540" b="0"/>
+            <wp:docPr id="2" name="Picture 2"/>
+            <wp:cNvGraphicFramePr>
+              <a:graphicFrameLocks xmlns:a="http://schemas.openxmlformats.org/drawingml/2006/main" noChangeAspect="1"/>
+            </wp:cNvGraphicFramePr>
+            <a:graphic xmlns:a="http://schemas.openxmlformats.org/drawingml/2006/main">
+              <a:graphicData uri="http://schemas.openxmlformats.org/drawingml/2006/picture">
+                <pic:pic xmlns:pic="http://schemas.openxmlformats.org/drawingml/2006/picture">
+                  <pic:nvPicPr>
+                    <pic:cNvPr id="1" name=""/>
+                    <pic:cNvPicPr/>
+                  </pic:nvPicPr>
+                  <pic:blipFill>
+                    <a:blip r:embed="rId7"/>
+                    <a:stretch>
+                      <a:fillRect/>
+                    </a:stretch>
+                  </pic:blipFill>
+                  <pic:spPr>
+                    <a:xfrm>
+                      <a:off x="0" y="0"/>
+                      <a:ext cx="5731510" cy="1355090"/>
+                    </a:xfrm>
+                    <a:prstGeom prst="rect">
+                      <a:avLst/>
+                    </a:prstGeom>
+                  </pic:spPr>
+                </pic:pic>
+              </a:graphicData>
+            </a:graphic>
+          </wp:inline>
+        </w:drawing>
+      </w:r>
+    </w:p>
+    <w:p>
+      <w:pPr>
+        <w:pBdr>
+          <w:top w:val="single" w:sz="4" w:space="1" w:color="auto"/>
+          <w:left w:val="single" w:sz="4" w:space="4" w:color="auto"/>
+          <w:bottom w:val="single" w:sz="4" w:space="1" w:color="auto"/>
+          <w:right w:val="single" w:sz="4" w:space="4" w:color="auto"/>
+        </w:pBdr>
+        <w:jc w:val="both"/>
+      </w:pPr>
+    </w:p>
+    <w:p>
+      <w:pPr>
+        <w:pBdr>
+          <w:top w:val="single" w:sz="4" w:space="1" w:color="auto"/>
+          <w:left w:val="single" w:sz="4" w:space="4" w:color="auto"/>
+          <w:bottom w:val="single" w:sz="4" w:space="1" w:color="auto"/>
+          <w:right w:val="single" w:sz="4" w:space="4" w:color="auto"/>
+        </w:pBdr>
+        <w:jc w:val="both"/>
+        <w:rPr>
+          <w:b/>
+          <w:bCs/>
+        </w:rPr>
+      </w:pPr>
+      <w:r>
+        <w:rPr>
+          <w:b/>
+          <w:bCs/>
+        </w:rPr>
+        <w:t>T</w:t>
+      </w:r>
+      <w:r>
+        <w:rPr>
+          <w:b/>
+          <w:bCs/>
+        </w:rPr>
+        <w:t>ext ver:</w:t>
+      </w:r>
+    </w:p>
+    <w:p>
+      <w:pPr>
+        <w:pBdr>
+          <w:top w:val="single" w:sz="4" w:space="1" w:color="auto"/>
+          <w:left w:val="single" w:sz="4" w:space="4" w:color="auto"/>
+          <w:bottom w:val="single" w:sz="4" w:space="1" w:color="auto"/>
+          <w:right w:val="single" w:sz="4" w:space="4" w:color="auto"/>
+        </w:pBdr>
+        <w:jc w:val="both"/>
+      </w:pPr>
+      <w:r>
+        <w:t>unsigned int startIndex = (unsigned int)get_index(ptr);</w:t>
+      </w:r>
+    </w:p>
+    <w:p>
+      <w:pPr>
+        <w:pBdr>
+          <w:top w:val="single" w:sz="4" w:space="1" w:color="auto"/>
+          <w:left w:val="single" w:sz="4" w:space="4" w:color="auto"/>
+          <w:bottom w:val="single" w:sz="4" w:space="1" w:color="auto"/>
+          <w:right w:val="single" w:sz="4" w:space="4" w:color="auto"/>
+        </w:pBdr>
+        <w:jc w:val="both"/>
+      </w:pPr>
+    </w:p>
+    <w:p>
+      <w:pPr>
+        <w:pBdr>
+          <w:top w:val="single" w:sz="4" w:space="1" w:color="auto"/>
+          <w:left w:val="single" w:sz="4" w:space="4" w:color="auto"/>
+          <w:bottom w:val="single" w:sz="4" w:space="1" w:color="auto"/>
+          <w:right w:val="single" w:sz="4" w:space="4" w:color="auto"/>
+        </w:pBdr>
+        <w:jc w:val="both"/>
+      </w:pPr>
+      <w:r>
+        <w:t>TNode* linkedListNode = find_node(_memlist, startIndex);</w:t>
+      </w:r>
+    </w:p>
+    <w:p>
+      <w:pPr>
+        <w:pBdr>
+          <w:top w:val="single" w:sz="4" w:space="1" w:color="auto"/>
+          <w:left w:val="single" w:sz="4" w:space="4" w:color="auto"/>
+          <w:bottom w:val="single" w:sz="4" w:space="1" w:color="auto"/>
+          <w:right w:val="single" w:sz="4" w:space="4" w:color="auto"/>
+        </w:pBdr>
+        <w:jc w:val="both"/>
+      </w:pPr>
+    </w:p>
+    <w:p>
+      <w:pPr>
+        <w:pBdr>
+          <w:top w:val="single" w:sz="4" w:space="1" w:color="auto"/>
+          <w:left w:val="single" w:sz="4" w:space="4" w:color="auto"/>
+          <w:bottom w:val="single" w:sz="4" w:space="1" w:color="auto"/>
+          <w:right w:val="single" w:sz="4" w:space="4" w:color="auto"/>
+        </w:pBdr>
+        <w:jc w:val="both"/>
+      </w:pPr>
+      <w:r>
+        <w:t>if(linkedListNode == NULL || linkedListNode-&gt;isTaken == '0'){</w:t>
+      </w:r>
+    </w:p>
+    <w:p>
+      <w:pPr>
+        <w:pBdr>
+          <w:top w:val="single" w:sz="4" w:space="1" w:color="auto"/>
+          <w:left w:val="single" w:sz="4" w:space="4" w:color="auto"/>
+          <w:bottom w:val="single" w:sz="4" w:space="1" w:color="auto"/>
+          <w:right w:val="single" w:sz="4" w:space="4" w:color="auto"/>
+        </w:pBdr>
+        <w:jc w:val="both"/>
+      </w:pPr>
+      <w:r>
+        <w:t xml:space="preserve">    return; //Fail silently</w:t>
+      </w:r>
+    </w:p>
+    <w:p>
+      <w:pPr>
+        <w:pBdr>
+          <w:top w:val="single" w:sz="4" w:space="1" w:color="auto"/>
+          <w:left w:val="single" w:sz="4" w:space="4" w:color="auto"/>
+          <w:bottom w:val="single" w:sz="4" w:space="1" w:color="auto"/>
+          <w:right w:val="single" w:sz="4" w:space="4" w:color="auto"/>
+        </w:pBdr>
+        <w:jc w:val="both"/>
+      </w:pPr>
+      <w:r>
+        <w:t>}</w:t>
+      </w:r>
+    </w:p>
+    <w:p>
+      <w:pPr>
+        <w:jc w:val="both"/>
+      </w:pPr>
+    </w:p>
+    <w:p>
+      <w:pPr>
+        <w:pBdr>
+          <w:top w:val="single" w:sz="4" w:space="1" w:color="auto"/>
+          <w:left w:val="single" w:sz="4" w:space="4" w:color="auto"/>
+          <w:bottom w:val="single" w:sz="4" w:space="1" w:color="auto"/>
+          <w:right w:val="single" w:sz="4" w:space="4" w:color="auto"/>
+        </w:pBdr>
+        <w:jc w:val="both"/>
+      </w:pPr>
+      <w:r>
+        <w:rPr>
+          <w:u w:val="single"/>
+        </w:rPr>
+        <w:t>Question 5.2</w:t>
+      </w:r>
+      <w:r>
+        <w:t xml:space="preserve"> (1 marks)</w:t>
+      </w:r>
+    </w:p>
+    <w:p>
+      <w:pPr>
+        <w:pBdr>
+          <w:top w:val="single" w:sz="4" w:space="1" w:color="auto"/>
+          <w:left w:val="single" w:sz="4" w:space="4" w:color="auto"/>
+          <w:bottom w:val="single" w:sz="4" w:space="1" w:color="auto"/>
+          <w:right w:val="single" w:sz="4" w:space="4" w:color="auto"/>
+        </w:pBdr>
+        <w:jc w:val="both"/>
+      </w:pPr>
+    </w:p>
+    <w:p>
+      <w:pPr>
+        <w:pBdr>
+          <w:top w:val="single" w:sz="4" w:space="1" w:color="auto"/>
+          <w:left w:val="single" w:sz="4" w:space="4" w:color="auto"/>
+          <w:bottom w:val="single" w:sz="4" w:space="1" w:color="auto"/>
+          <w:right w:val="single" w:sz="4" w:space="4" w:color="auto"/>
+        </w:pBdr>
+        <w:jc w:val="both"/>
+      </w:pPr>
+      <w:r>
+        <w:t xml:space="preserve">The bit corresponding to the length of the block (partition) in the starting address is </w:t>
+      </w:r>
+      <w:r>
+        <w:t>inverted</w:t>
+      </w:r>
+      <w:r>
+        <w:t xml:space="preserve"> </w:t>
+      </w:r>
+      <w:r>
+        <w:t>to get the starting address of the buddy. This can be done with a combination of a suitable bitmask (= block length)</w:t>
+      </w:r>
+      <w:r>
+        <w:t xml:space="preserve"> and bitwise XOR (for </w:t>
+      </w:r>
+      <w:r>
+        <w:t>flipping</w:t>
+      </w:r>
+      <w:r>
+        <w:t xml:space="preserve"> the bit).</w:t>
+      </w:r>
+    </w:p>
+    <w:p>
+      <w:pPr>
+        <w:jc w:val="both"/>
+      </w:pPr>
+    </w:p>
+    <w:p>
+      <w:pPr>
+        <w:pBdr>
+          <w:top w:val="single" w:sz="4" w:space="1" w:color="auto"/>
+          <w:left w:val="single" w:sz="4" w:space="4" w:color="auto"/>
+          <w:bottom w:val="single" w:sz="4" w:space="1" w:color="auto"/>
+          <w:right w:val="single" w:sz="4" w:space="4" w:color="auto"/>
+        </w:pBdr>
+        <w:jc w:val="both"/>
+      </w:pPr>
+      <w:r>
+        <w:rPr>
+          <w:u w:val="single"/>
+        </w:rPr>
+        <w:t>Question 5.3</w:t>
+      </w:r>
+      <w:r>
+        <w:t xml:space="preserve"> (</w:t>
+      </w:r>
+      <w:r>
+        <w:t>2</w:t>
+      </w:r>
+      <w:r>
+        <w:t xml:space="preserve"> marks)</w:t>
+      </w:r>
+    </w:p>
+    <w:p>
+      <w:pPr>
+        <w:pBdr>
+          <w:top w:val="single" w:sz="4" w:space="1" w:color="auto"/>
+          <w:left w:val="single" w:sz="4" w:space="4" w:color="auto"/>
+          <w:bottom w:val="single" w:sz="4" w:space="1" w:color="auto"/>
+          <w:right w:val="single" w:sz="4" w:space="4" w:color="auto"/>
+        </w:pBdr>
+        <w:jc w:val="both"/>
+      </w:pPr>
+    </w:p>
+    <w:p>
+      <w:pPr>
+        <w:pBdr>
+          <w:top w:val="single" w:sz="4" w:space="1" w:color="auto"/>
+          <w:left w:val="single" w:sz="4" w:space="4" w:color="auto"/>
+          <w:bottom w:val="single" w:sz="4" w:space="1" w:color="auto"/>
+          <w:right w:val="single" w:sz="4" w:space="4" w:color="auto"/>
+        </w:pBdr>
+        <w:jc w:val="both"/>
+      </w:pPr>
+    </w:p>
+    <w:p>
+      <w:pPr>
+        <w:jc w:val="both"/>
+      </w:pPr>
+    </w:p>
+    <w:p>
+      <w:pPr>
+        <w:jc w:val="both"/>
+        <w:rPr>
+          <w:b/>
+          <w:bCs/>
+        </w:rPr>
+      </w:pPr>
+      <w:r>
+        <w:rPr>
+          <w:b/>
+          <w:bCs/>
+        </w:rPr>
+        <w:t>TOTAL: ___________ / 1</w:t>
+      </w:r>
+      <w:r>
+        <w:rPr>
+          <w:b/>
+          <w:bCs/>
+        </w:rPr>
+        <w:t>4</w:t>
+      </w:r>
+    </w:p>
+    <w:p>
+      <w:pPr>
+        <w:jc w:val="both"/>
+        <w:rPr>
+          <w:b/>
+          <w:bCs/>
+        </w:rPr>
       </w:pPr>
     </w:p>
     <w:p>
@@ -2817,8 +2453,8 @@
       </w:pPr>
     </w:p>
     <w:sectPr>
-      <w:footerReference w:type="even" r:id="rId7"/>
-      <w:footerReference w:type="default" r:id="rId8"/>
+      <w:footerReference w:type="even" r:id="rId8"/>
+      <w:footerReference w:type="default" r:id="rId9"/>
       <w:pgSz w:w="11906" w:h="16838"/>
       <w:pgMar w:top="1440" w:right="1440" w:bottom="1440" w:left="1440" w:header="708" w:footer="708" w:gutter="0"/>
       <w:cols w:space="708"/>

</xml_diff>